<commit_message>
limpeza de arquivos desnecessários
</commit_message>
<xml_diff>
--- a/documents/life_cycle/pré-banca/Entrega-pre-banca_revisado.docx
+++ b/documents/life_cycle/pré-banca/Entrega-pre-banca_revisado.docx
@@ -1,6 +1,6 @@
 
 <file path=word/document.xml><?xml version="1.0" encoding="utf-8"?>
-<w:document xmlns:wpc="http://schemas.microsoft.com/office/word/2010/wordprocessingCanvas" xmlns:cx="http://schemas.microsoft.com/office/drawing/2014/chartex" xmlns:cx1="http://schemas.microsoft.com/office/drawing/2015/9/8/chartex" xmlns:mc="http://schemas.openxmlformats.org/markup-compatibility/2006" xmlns:o="urn:schemas-microsoft-com:office:office" xmlns:r="http://schemas.openxmlformats.org/officeDocument/2006/relationships" xmlns:m="http://schemas.openxmlformats.org/officeDocument/2006/math" xmlns:v="urn:schemas-microsoft-com:vml" xmlns:wp14="http://schemas.microsoft.com/office/word/2010/wordprocessingDrawing" xmlns:wp="http://schemas.openxmlformats.org/drawingml/2006/wordprocessingDrawing" xmlns:w10="urn:schemas-microsoft-com:office:word" xmlns:w="http://schemas.openxmlformats.org/wordprocessingml/2006/main" xmlns:w14="http://schemas.microsoft.com/office/word/2010/wordml" xmlns:w15="http://schemas.microsoft.com/office/word/2012/wordml" xmlns:w16se="http://schemas.microsoft.com/office/word/2015/wordml/symex" xmlns:wpg="http://schemas.microsoft.com/office/word/2010/wordprocessingGroup" xmlns:wpi="http://schemas.microsoft.com/office/word/2010/wordprocessingInk" xmlns:wne="http://schemas.microsoft.com/office/word/2006/wordml" xmlns:wps="http://schemas.microsoft.com/office/word/2010/wordprocessingShape" mc:Ignorable="w14 w15 w16se wp14">
+<w:document xmlns:wpc="http://schemas.microsoft.com/office/word/2010/wordprocessingCanvas" xmlns:cx="http://schemas.microsoft.com/office/drawing/2014/chartex" xmlns:cx1="http://schemas.microsoft.com/office/drawing/2015/9/8/chartex" xmlns:cx2="http://schemas.microsoft.com/office/drawing/2015/10/21/chartex" xmlns:mc="http://schemas.openxmlformats.org/markup-compatibility/2006" xmlns:o="urn:schemas-microsoft-com:office:office" xmlns:r="http://schemas.openxmlformats.org/officeDocument/2006/relationships" xmlns:m="http://schemas.openxmlformats.org/officeDocument/2006/math" xmlns:v="urn:schemas-microsoft-com:vml" xmlns:wp14="http://schemas.microsoft.com/office/word/2010/wordprocessingDrawing" xmlns:wp="http://schemas.openxmlformats.org/drawingml/2006/wordprocessingDrawing" xmlns:w10="urn:schemas-microsoft-com:office:word" xmlns:w="http://schemas.openxmlformats.org/wordprocessingml/2006/main" xmlns:w14="http://schemas.microsoft.com/office/word/2010/wordml" xmlns:w15="http://schemas.microsoft.com/office/word/2012/wordml" xmlns:w16se="http://schemas.microsoft.com/office/word/2015/wordml/symex" xmlns:wpg="http://schemas.microsoft.com/office/word/2010/wordprocessingGroup" xmlns:wpi="http://schemas.microsoft.com/office/word/2010/wordprocessingInk" xmlns:wne="http://schemas.microsoft.com/office/word/2006/wordml" xmlns:wps="http://schemas.microsoft.com/office/word/2010/wordprocessingShape" mc:Ignorable="w14 w15 w16se wp14">
   <w:body>
     <w:p>
       <w:pPr>
@@ -9,10 +9,8 @@
       <w:bookmarkStart w:id="0" w:name="_2_TÍTULO_DO"/>
       <w:bookmarkStart w:id="1" w:name="_UNIVERSIDADE_DO_VALE"/>
       <w:bookmarkStart w:id="2" w:name="capa"/>
-      <w:bookmarkStart w:id="3" w:name="_GoBack"/>
       <w:bookmarkEnd w:id="0"/>
       <w:bookmarkEnd w:id="1"/>
-      <w:bookmarkEnd w:id="3"/>
       <w:r>
         <w:t xml:space="preserve">UNIVERSIDADE DO </w:t>
       </w:r>
@@ -8365,7 +8363,7 @@
             <mc:AlternateContent>
               <mc:Choice Requires="wps">
                 <w:drawing>
-                  <wp:anchor distT="0" distB="0" distL="114300" distR="114300" simplePos="0" relativeHeight="251639296" behindDoc="0" locked="0" layoutInCell="1" allowOverlap="1" wp14:anchorId="78F2BA12" wp14:editId="12D94485">
+                  <wp:anchor distT="0" distB="0" distL="114300" distR="114300" simplePos="0" relativeHeight="251639296" behindDoc="0" locked="0" layoutInCell="1" allowOverlap="1" wp14:anchorId="198A0A30" wp14:editId="5FB595F9">
                     <wp:simplePos x="0" y="0"/>
                     <wp:positionH relativeFrom="column">
                       <wp:posOffset>5486400</wp:posOffset>
@@ -8435,7 +8433,7 @@
                   </wp:anchor>
                 </w:drawing>
               </mc:Choice>
-              <mc:Fallback xmlns:cx2="http://schemas.microsoft.com/office/drawing/2015/10/21/chartex">
+              <mc:Fallback>
                 <w:pict>
                   <v:rect w14:anchorId="61051D8B" id="Rectangle 4" o:spid="_x0000_s1026" style="position:absolute;margin-left:6in;margin-top:-54pt;width:36.05pt;height:27.05pt;z-index:251639296;visibility:visible;mso-wrap-style:square;mso-width-percent:0;mso-height-percent:0;mso-wrap-distance-left:9pt;mso-wrap-distance-top:0;mso-wrap-distance-right:9pt;mso-wrap-distance-bottom:0;mso-position-horizontal:absolute;mso-position-horizontal-relative:text;mso-position-vertical:absolute;mso-position-vertical-relative:text;mso-width-percent:0;mso-height-percent:0;mso-width-relative:margin;mso-height-relative:margin;v-text-anchor:top" o:gfxdata="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" fillcolor="white [3212]" strokecolor="white [3212]">
                     <w10:wrap type="through"/>
@@ -11826,8 +11824,10 @@
         </w:p>
       </w:sdtContent>
     </w:sdt>
-    <w:bookmarkStart w:id="4" w:name="_Toc462619036"/>
-    <w:bookmarkStart w:id="5" w:name="_Toc459306640"/>
+    <w:bookmarkStart w:id="3" w:name="_Toc462619036"/>
+    <w:bookmarkStart w:id="4" w:name="_Toc459306640"/>
+    <w:bookmarkStart w:id="5" w:name="_GoBack"/>
+    <w:bookmarkEnd w:id="5"/>
     <w:p>
       <w:pPr>
         <w:pStyle w:val="Ttulo1"/>
@@ -11844,7 +11844,7 @@
         <mc:AlternateContent>
           <mc:Choice Requires="wps">
             <w:drawing>
-              <wp:anchor distT="0" distB="0" distL="114300" distR="114300" simplePos="0" relativeHeight="251690496" behindDoc="0" locked="0" layoutInCell="1" allowOverlap="1" wp14:anchorId="34265F16" wp14:editId="3F1A8E62">
+              <wp:anchor distT="0" distB="0" distL="114300" distR="114300" simplePos="0" relativeHeight="251690496" behindDoc="0" locked="0" layoutInCell="1" allowOverlap="1" wp14:anchorId="544756AF" wp14:editId="4FD5609F">
                 <wp:simplePos x="0" y="0"/>
                 <wp:positionH relativeFrom="column">
                   <wp:posOffset>5485765</wp:posOffset>
@@ -11914,7 +11914,7 @@
               </wp:anchor>
             </w:drawing>
           </mc:Choice>
-          <mc:Fallback xmlns:cx2="http://schemas.microsoft.com/office/drawing/2015/10/21/chartex">
+          <mc:Fallback>
             <w:pict>
               <v:rect w14:anchorId="541EEDF7" id="Retângulo 52" o:spid="_x0000_s1026" style="position:absolute;margin-left:431.95pt;margin-top:-54pt;width:36.05pt;height:27.05pt;z-index:251690496;visibility:visible;mso-wrap-style:square;mso-width-percent:0;mso-height-percent:0;mso-wrap-distance-left:9pt;mso-wrap-distance-top:0;mso-wrap-distance-right:9pt;mso-wrap-distance-bottom:0;mso-position-horizontal:absolute;mso-position-horizontal-relative:text;mso-position-vertical:absolute;mso-position-vertical-relative:text;mso-width-percent:0;mso-height-percent:0;mso-width-relative:margin;mso-height-relative:margin;v-text-anchor:top" o:gfxdata="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" fillcolor="white [3212]" strokecolor="white [3212]">
                 <w10:wrap type="through"/>
@@ -11932,7 +11932,7 @@
         <mc:AlternateContent>
           <mc:Choice Requires="wps">
             <w:drawing>
-              <wp:anchor distT="0" distB="0" distL="114300" distR="114300" simplePos="0" relativeHeight="251689472" behindDoc="0" locked="0" layoutInCell="1" allowOverlap="1" wp14:anchorId="78D512B3" wp14:editId="213B59B6">
+              <wp:anchor distT="0" distB="0" distL="114300" distR="114300" simplePos="0" relativeHeight="251689472" behindDoc="0" locked="0" layoutInCell="1" allowOverlap="1" wp14:anchorId="47E8A6ED" wp14:editId="4358B2E8">
                 <wp:simplePos x="0" y="0"/>
                 <wp:positionH relativeFrom="column">
                   <wp:posOffset>5486400</wp:posOffset>
@@ -12002,7 +12002,7 @@
               </wp:anchor>
             </w:drawing>
           </mc:Choice>
-          <mc:Fallback xmlns:cx2="http://schemas.microsoft.com/office/drawing/2015/10/21/chartex">
+          <mc:Fallback>
             <w:pict>
               <v:rect w14:anchorId="059C6143" id="Retângulo 51" o:spid="_x0000_s1026" style="position:absolute;margin-left:6in;margin-top:-54pt;width:36.05pt;height:27.05pt;z-index:251689472;visibility:visible;mso-wrap-style:square;mso-width-percent:0;mso-height-percent:0;mso-wrap-distance-left:9pt;mso-wrap-distance-top:0;mso-wrap-distance-right:9pt;mso-wrap-distance-bottom:0;mso-position-horizontal:absolute;mso-position-horizontal-relative:text;mso-position-vertical:absolute;mso-position-vertical-relative:text;mso-width-percent:0;mso-height-percent:0;mso-width-relative:margin;mso-height-relative:margin;v-text-anchor:top" o:gfxdata="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" fillcolor="white [3212]" strokecolor="white [3212]">
                 <w10:wrap type="through"/>
@@ -12018,7 +12018,7 @@
         <w:tab/>
         <w:t>QUADRO TEÓRICO</w:t>
       </w:r>
-      <w:bookmarkEnd w:id="4"/>
+      <w:bookmarkEnd w:id="3"/>
       <w:bookmarkEnd w:id="6"/>
     </w:p>
     <w:p>
@@ -12810,7 +12810,7 @@
           <w:lang w:eastAsia="pt-BR"/>
         </w:rPr>
         <w:drawing>
-          <wp:inline distT="0" distB="0" distL="0" distR="0" wp14:anchorId="7CED582E" wp14:editId="385CDE56">
+          <wp:inline distT="0" distB="0" distL="0" distR="0" wp14:anchorId="3CD43BD5" wp14:editId="35083425">
             <wp:extent cx="2987675" cy="1690370"/>
             <wp:effectExtent l="0" t="0" r="3175" b="5080"/>
             <wp:docPr id="50" name="Imagem 50"/>
@@ -13190,7 +13190,7 @@
           <w:lang w:eastAsia="pt-BR"/>
         </w:rPr>
         <w:drawing>
-          <wp:inline distT="0" distB="0" distL="0" distR="0" wp14:anchorId="5DCA6C5F" wp14:editId="39AC5E44">
+          <wp:inline distT="0" distB="0" distL="0" distR="0" wp14:anchorId="16C53A26" wp14:editId="27547AF4">
             <wp:extent cx="2519680" cy="1775460"/>
             <wp:effectExtent l="0" t="0" r="0" b="0"/>
             <wp:docPr id="49" name="Imagem 49" descr="imagem_01"/>
@@ -13569,7 +13569,7 @@
           <w:lang w:eastAsia="pt-BR"/>
         </w:rPr>
         <w:drawing>
-          <wp:inline distT="0" distB="0" distL="0" distR="0" wp14:anchorId="24A923CE" wp14:editId="07CF6C28">
+          <wp:inline distT="0" distB="0" distL="0" distR="0" wp14:anchorId="6EFDB07D" wp14:editId="1568A10D">
             <wp:extent cx="1467485" cy="1467485"/>
             <wp:effectExtent l="0" t="0" r="0" b="0"/>
             <wp:docPr id="47" name="Imagem 47" descr="sensorTCjpg"/>
@@ -14201,7 +14201,7 @@
           <w:lang w:eastAsia="pt-BR"/>
         </w:rPr>
         <w:drawing>
-          <wp:inline distT="0" distB="0" distL="0" distR="0" wp14:anchorId="3B74F799" wp14:editId="114B83D9">
+          <wp:inline distT="0" distB="0" distL="0" distR="0" wp14:anchorId="69F72A17" wp14:editId="4A16A14D">
             <wp:extent cx="5614035" cy="3348990"/>
             <wp:effectExtent l="0" t="0" r="5715" b="3810"/>
             <wp:docPr id="44" name="Imagem 44"/>
@@ -16246,6 +16246,7 @@
       <w:r>
         <w:rPr>
           <w:b/>
+          <w:lang w:val="en-US"/>
         </w:rPr>
         <w:t xml:space="preserve">Figura </w:t>
       </w:r>
@@ -16253,6 +16254,7 @@
         <w:rPr>
           <w:b/>
           <w:noProof/>
+          <w:lang w:val="en-US"/>
         </w:rPr>
         <w:t>5</w:t>
       </w:r>
@@ -16366,7 +16368,7 @@
           <w:lang w:eastAsia="pt-BR"/>
         </w:rPr>
         <w:drawing>
-          <wp:inline distT="0" distB="0" distL="0" distR="0" wp14:anchorId="190DD874" wp14:editId="43358B98">
+          <wp:inline distT="0" distB="0" distL="0" distR="0" wp14:anchorId="6136E4DB" wp14:editId="11F69641">
             <wp:extent cx="4540250" cy="3030220"/>
             <wp:effectExtent l="0" t="0" r="0" b="0"/>
             <wp:docPr id="43" name="Imagem 43"/>
@@ -19624,7 +19626,7 @@
       <w:r>
         <w:t>METODOLÓGICO</w:t>
       </w:r>
-      <w:bookmarkEnd w:id="5"/>
+      <w:bookmarkEnd w:id="4"/>
       <w:bookmarkEnd w:id="131"/>
     </w:p>
     <w:p>
@@ -20340,7 +20342,7 @@
           <w:lang w:eastAsia="pt-BR"/>
         </w:rPr>
         <w:drawing>
-          <wp:inline distT="0" distB="0" distL="0" distR="0" wp14:anchorId="78391B8F" wp14:editId="41E338E1">
+          <wp:inline distT="0" distB="0" distL="0" distR="0" wp14:anchorId="3BEEF648" wp14:editId="596B0A9C">
             <wp:extent cx="5753735" cy="3027680"/>
             <wp:effectExtent l="0" t="0" r="0" b="1270"/>
             <wp:docPr id="46" name="Imagem 46" descr="C:\Users\Guilherme Sanches\Desktop\diagrama.JPG"/>
@@ -20627,7 +20629,7 @@
           <w:lang w:eastAsia="pt-BR"/>
         </w:rPr>
         <w:drawing>
-          <wp:inline distT="0" distB="0" distL="0" distR="0" wp14:anchorId="4509FA5C" wp14:editId="2AD68778">
+          <wp:inline distT="0" distB="0" distL="0" distR="0" wp14:anchorId="7A82F66F" wp14:editId="0D34F285">
             <wp:extent cx="5760085" cy="4712970"/>
             <wp:effectExtent l="0" t="0" r="0" b="0"/>
             <wp:docPr id="8" name="Imagem 8"/>
@@ -23055,7 +23057,7 @@
           <w:lang w:eastAsia="pt-BR"/>
         </w:rPr>
         <w:drawing>
-          <wp:inline distT="0" distB="0" distL="0" distR="0" wp14:anchorId="0317DD97" wp14:editId="459C98E9">
+          <wp:inline distT="0" distB="0" distL="0" distR="0" wp14:anchorId="434884E6" wp14:editId="501F4851">
             <wp:extent cx="3305175" cy="2493900"/>
             <wp:effectExtent l="0" t="0" r="0" b="1905"/>
             <wp:docPr id="22" name="Imagem 22" descr="C:\Users\Guilherme Sanches\Desktop\formatado.jpg"/>
@@ -23259,7 +23261,7 @@
           <w:lang w:eastAsia="pt-BR"/>
         </w:rPr>
         <w:drawing>
-          <wp:inline distT="0" distB="0" distL="0" distR="0" wp14:anchorId="23A2FF2F" wp14:editId="3F248511">
+          <wp:inline distT="0" distB="0" distL="0" distR="0" wp14:anchorId="5B262051" wp14:editId="60B2BBE9">
             <wp:extent cx="1956391" cy="1270281"/>
             <wp:effectExtent l="0" t="0" r="6350" b="6350"/>
             <wp:docPr id="23" name="Imagem 23" descr="C:\Users\Guilherme Sanches\Desktop\opcao.jpg"/>
@@ -23470,7 +23472,7 @@
           <w:lang w:eastAsia="pt-BR"/>
         </w:rPr>
         <w:drawing>
-          <wp:inline distT="0" distB="0" distL="0" distR="0" wp14:anchorId="7711B297" wp14:editId="7CFD4DC0">
+          <wp:inline distT="0" distB="0" distL="0" distR="0" wp14:anchorId="43DFB67B" wp14:editId="7868688B">
             <wp:extent cx="5166557" cy="3600450"/>
             <wp:effectExtent l="0" t="0" r="0" b="0"/>
             <wp:docPr id="24" name="Imagem 24" descr="C:\Users\Guilherme Sanches\Desktop\raiz.jpg"/>
@@ -23783,7 +23785,7 @@
           <w:lang w:eastAsia="pt-BR"/>
         </w:rPr>
         <w:drawing>
-          <wp:inline distT="0" distB="0" distL="0" distR="0" wp14:anchorId="1C9CCB8B" wp14:editId="463952A9">
+          <wp:inline distT="0" distB="0" distL="0" distR="0" wp14:anchorId="587F90DC" wp14:editId="30E52535">
             <wp:extent cx="2482462" cy="2108063"/>
             <wp:effectExtent l="0" t="0" r="0" b="6985"/>
             <wp:docPr id="26" name="Imagem 26" descr="C:\Users\Guilherme Sanches\Desktop\tela-raspberry.JPG"/>
@@ -24017,7 +24019,7 @@
           <w:lang w:eastAsia="pt-BR"/>
         </w:rPr>
         <w:drawing>
-          <wp:inline distT="0" distB="0" distL="0" distR="0" wp14:anchorId="2024FBF5" wp14:editId="45E2A252">
+          <wp:inline distT="0" distB="0" distL="0" distR="0" wp14:anchorId="61D14190" wp14:editId="33CD0CF3">
             <wp:extent cx="4912413" cy="1552575"/>
             <wp:effectExtent l="0" t="0" r="2540" b="0"/>
             <wp:docPr id="27" name="Imagem 27" descr="C:\Users\Guilherme Sanches\Desktop\DSCN0054.JPG"/>
@@ -24272,7 +24274,7 @@
           <w:lang w:eastAsia="pt-BR"/>
         </w:rPr>
         <w:drawing>
-          <wp:inline distT="0" distB="0" distL="0" distR="0" wp14:anchorId="227A0619" wp14:editId="3E48AC8C">
+          <wp:inline distT="0" distB="0" distL="0" distR="0" wp14:anchorId="5C76A5BC" wp14:editId="4EC106DF">
             <wp:extent cx="2661542" cy="2000250"/>
             <wp:effectExtent l="0" t="0" r="5715" b="0"/>
             <wp:docPr id="28" name="Imagem 28" descr="C:\Users\Guilherme Sanches\Desktop\DSCN0058.JPG"/>
@@ -25250,10 +25252,14 @@
         <w:fldChar w:fldCharType="separate"/>
       </w:r>
       <w:r>
+        <w:rPr>
+          <w:b/>
+        </w:rPr>
         <w:t xml:space="preserve">Quadro </w:t>
       </w:r>
       <w:r>
         <w:rPr>
+          <w:b/>
           <w:noProof/>
         </w:rPr>
         <w:t>8</w:t>
@@ -25274,10 +25280,14 @@
         <w:fldChar w:fldCharType="separate"/>
       </w:r>
       <w:r>
+        <w:rPr>
+          <w:b/>
+        </w:rPr>
         <w:t xml:space="preserve">Quadro </w:t>
       </w:r>
       <w:r>
         <w:rPr>
+          <w:b/>
           <w:noProof/>
         </w:rPr>
         <w:t>9</w:t>
@@ -28304,7 +28314,7 @@
           <w:lang w:eastAsia="pt-BR"/>
         </w:rPr>
         <w:drawing>
-          <wp:inline distT="0" distB="0" distL="0" distR="0" wp14:anchorId="05104AEF" wp14:editId="5D175EA8">
+          <wp:inline distT="0" distB="0" distL="0" distR="0" wp14:anchorId="5E31703A" wp14:editId="29AB4B65">
             <wp:extent cx="2619191" cy="3977287"/>
             <wp:effectExtent l="0" t="0" r="0" b="4445"/>
             <wp:docPr id="48" name="Imagem 48" descr="C:\Users\Guilherme Sanches\Desktop\currentOnly_bb.png"/>
@@ -31816,7 +31826,7 @@
           <w:lang w:eastAsia="pt-BR"/>
         </w:rPr>
         <w:drawing>
-          <wp:inline distT="0" distB="0" distL="0" distR="0" wp14:anchorId="649736D5" wp14:editId="181F877C">
+          <wp:inline distT="0" distB="0" distL="0" distR="0" wp14:anchorId="2B7831DE" wp14:editId="3D1DD2C3">
             <wp:extent cx="4955317" cy="3010619"/>
             <wp:effectExtent l="0" t="0" r="0" b="0"/>
             <wp:docPr id="29" name="Imagem 29" descr="C:\Users\Guilherme Sanches\Desktop\wireframeLogin.PNG"/>
@@ -32007,7 +32017,7 @@
           <w:lang w:eastAsia="pt-BR"/>
         </w:rPr>
         <w:drawing>
-          <wp:inline distT="0" distB="0" distL="0" distR="0" wp14:anchorId="0C9D6E6D" wp14:editId="0EA1FEED">
+          <wp:inline distT="0" distB="0" distL="0" distR="0" wp14:anchorId="3C2B56C3" wp14:editId="65AC3B19">
             <wp:extent cx="4973955" cy="2982604"/>
             <wp:effectExtent l="0" t="0" r="0" b="8255"/>
             <wp:docPr id="30" name="Imagem 30" descr="C:\Users\Guilherme Sanches\Desktop\wireframesPainel.PNG"/>
@@ -32267,7 +32277,7 @@
           <w:lang w:eastAsia="pt-BR"/>
         </w:rPr>
         <w:drawing>
-          <wp:inline distT="0" distB="0" distL="0" distR="0" wp14:anchorId="77BD8DD4" wp14:editId="3DF70603">
+          <wp:inline distT="0" distB="0" distL="0" distR="0" wp14:anchorId="1B641A22" wp14:editId="6A4B3AFA">
             <wp:extent cx="7603233" cy="2838450"/>
             <wp:effectExtent l="0" t="0" r="0" b="0"/>
             <wp:docPr id="32" name="Imagem 32" descr="C:\Users\Guilherme Sanches\Desktop\model_database.png"/>
@@ -32797,7 +32807,7 @@
           <w:lang w:eastAsia="pt-BR"/>
         </w:rPr>
         <w:drawing>
-          <wp:inline distT="0" distB="0" distL="0" distR="0" wp14:anchorId="48AE6EA4" wp14:editId="66D76357">
+          <wp:inline distT="0" distB="0" distL="0" distR="0" wp14:anchorId="6322849A" wp14:editId="3E45E47B">
             <wp:extent cx="4152900" cy="3195815"/>
             <wp:effectExtent l="0" t="0" r="0" b="5080"/>
             <wp:docPr id="36" name="Imagem 36" descr="C:\Users\Guilherme Sanches\Desktop\Express.PNG"/>
@@ -33157,7 +33167,7 @@
           <w:lang w:eastAsia="pt-BR"/>
         </w:rPr>
         <w:drawing>
-          <wp:inline distT="0" distB="0" distL="0" distR="0" wp14:anchorId="700AF1AB" wp14:editId="6EE630FE">
+          <wp:inline distT="0" distB="0" distL="0" distR="0" wp14:anchorId="1A5B290A" wp14:editId="36421CC1">
             <wp:extent cx="5720080" cy="6794500"/>
             <wp:effectExtent l="0" t="0" r="0" b="6350"/>
             <wp:docPr id="35" name="Imagem 35" descr="C:\Users\Guilherme Sanches\Desktop\package.PNG"/>
@@ -34501,7 +34511,7 @@
           <w:lang w:eastAsia="pt-BR"/>
         </w:rPr>
         <w:drawing>
-          <wp:inline distT="0" distB="0" distL="0" distR="0" wp14:anchorId="0FF2747E" wp14:editId="636BAEC2">
+          <wp:inline distT="0" distB="0" distL="0" distR="0" wp14:anchorId="2155F3D4" wp14:editId="7977CC13">
             <wp:extent cx="1445895" cy="3221355"/>
             <wp:effectExtent l="0" t="0" r="1905" b="0"/>
             <wp:docPr id="38" name="Imagem 38" descr="C:\Users\Guilherme Sanches\Desktop\estrutura.PNG"/>
@@ -34729,7 +34739,7 @@
           <w:lang w:eastAsia="pt-BR"/>
         </w:rPr>
         <w:drawing>
-          <wp:inline distT="0" distB="0" distL="0" distR="0" wp14:anchorId="351C3007" wp14:editId="156B576F">
+          <wp:inline distT="0" distB="0" distL="0" distR="0" wp14:anchorId="03DD00B9" wp14:editId="50716A96">
             <wp:extent cx="2805222" cy="2247900"/>
             <wp:effectExtent l="0" t="0" r="0" b="0"/>
             <wp:docPr id="39" name="Imagem 39" descr="C:\Users\Guilherme Sanches\Desktop\dependencias.PNG"/>
@@ -37129,7 +37139,7 @@
           <w:lang w:eastAsia="pt-BR"/>
         </w:rPr>
         <w:pict>
-          <v:shape id="_x0000_i1026" type="#_x0000_t75" style="width:132.75pt;height:279.75pt">
+          <v:shape id="_x0000_i1026" type="#_x0000_t75" style="width:132.45pt;height:279.85pt">
             <v:imagedata r:id="rId33" o:title="estruturapastasclienteweb"/>
           </v:shape>
         </w:pict>
@@ -37460,7 +37470,7 @@
           <w:lang w:eastAsia="pt-BR"/>
         </w:rPr>
         <w:drawing>
-          <wp:inline distT="0" distB="0" distL="0" distR="0" wp14:anchorId="5205FD76" wp14:editId="4AD9844A">
+          <wp:inline distT="0" distB="0" distL="0" distR="0" wp14:anchorId="2A12CADE" wp14:editId="2DFD8057">
             <wp:extent cx="1379725" cy="3183147"/>
             <wp:effectExtent l="0" t="0" r="0" b="0"/>
             <wp:docPr id="45" name="Imagem 45" descr="C:\Users\Guilherme Sanches\Desktop\am.PNG"/>
@@ -37572,7 +37582,7 @@
         <mc:AlternateContent>
           <mc:Choice Requires="wps">
             <w:drawing>
-              <wp:anchor distT="0" distB="0" distL="114300" distR="114300" simplePos="0" relativeHeight="251687424" behindDoc="0" locked="0" layoutInCell="1" allowOverlap="1" wp14:anchorId="15B4DE5B" wp14:editId="56C309DF">
+              <wp:anchor distT="0" distB="0" distL="114300" distR="114300" simplePos="0" relativeHeight="251687424" behindDoc="0" locked="0" layoutInCell="1" allowOverlap="1" wp14:anchorId="71314D57" wp14:editId="0B70E43E">
                 <wp:simplePos x="0" y="0"/>
                 <wp:positionH relativeFrom="column">
                   <wp:posOffset>5485765</wp:posOffset>
@@ -37642,7 +37652,7 @@
               </wp:anchor>
             </w:drawing>
           </mc:Choice>
-          <mc:Fallback xmlns:cx2="http://schemas.microsoft.com/office/drawing/2015/10/21/chartex">
+          <mc:Fallback>
             <w:pict>
               <v:rect w14:anchorId="4AA0B9B4" id="Rectangle 12" o:spid="_x0000_s1026" style="position:absolute;margin-left:431.95pt;margin-top:-54pt;width:36.05pt;height:27.05pt;z-index:251687424;visibility:visible;mso-wrap-style:square;mso-width-percent:0;mso-height-percent:0;mso-wrap-distance-left:9pt;mso-wrap-distance-top:0;mso-wrap-distance-right:9pt;mso-wrap-distance-bottom:0;mso-position-horizontal:absolute;mso-position-horizontal-relative:text;mso-position-vertical:absolute;mso-position-vertical-relative:text;mso-width-percent:0;mso-height-percent:0;mso-width-relative:margin;mso-height-relative:margin;v-text-anchor:top" o:gfxdata="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" fillcolor="white [3212]" strokecolor="white [3212]">
                 <w10:wrap type="through"/>
@@ -37659,7 +37669,7 @@
         <mc:AlternateContent>
           <mc:Choice Requires="wps">
             <w:drawing>
-              <wp:anchor distT="0" distB="0" distL="114300" distR="114300" simplePos="0" relativeHeight="251686400" behindDoc="0" locked="0" layoutInCell="1" allowOverlap="1" wp14:anchorId="135E8E6D" wp14:editId="2D8A99FB">
+              <wp:anchor distT="0" distB="0" distL="114300" distR="114300" simplePos="0" relativeHeight="251686400" behindDoc="0" locked="0" layoutInCell="1" allowOverlap="1" wp14:anchorId="04F0C5B7" wp14:editId="23DDB0E2">
                 <wp:simplePos x="0" y="0"/>
                 <wp:positionH relativeFrom="column">
                   <wp:posOffset>5486400</wp:posOffset>
@@ -37729,7 +37739,7 @@
               </wp:anchor>
             </w:drawing>
           </mc:Choice>
-          <mc:Fallback xmlns:cx2="http://schemas.microsoft.com/office/drawing/2015/10/21/chartex">
+          <mc:Fallback>
             <w:pict>
               <v:rect w14:anchorId="4FEFF1E3" id="Rectangle 13" o:spid="_x0000_s1026" style="position:absolute;margin-left:6in;margin-top:-54pt;width:36.05pt;height:27.05pt;z-index:251686400;visibility:visible;mso-wrap-style:square;mso-width-percent:0;mso-height-percent:0;mso-wrap-distance-left:9pt;mso-wrap-distance-top:0;mso-wrap-distance-right:9pt;mso-wrap-distance-bottom:0;mso-position-horizontal:absolute;mso-position-horizontal-relative:text;mso-position-vertical:absolute;mso-position-vertical-relative:text;mso-width-percent:0;mso-height-percent:0;mso-width-relative:margin;mso-height-relative:margin;v-text-anchor:top" o:gfxdata="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" fillcolor="white [3212]" strokecolor="white [3212]">
                 <w10:wrap type="through"/>
@@ -37934,7 +37944,7 @@
           <w:lang w:eastAsia="pt-BR"/>
         </w:rPr>
         <w:drawing>
-          <wp:inline distT="0" distB="0" distL="0" distR="0" wp14:anchorId="3941F65E" wp14:editId="3295593A">
+          <wp:inline distT="0" distB="0" distL="0" distR="0" wp14:anchorId="0AD798CF" wp14:editId="0C0DF45A">
             <wp:extent cx="3220278" cy="2413432"/>
             <wp:effectExtent l="0" t="0" r="0" b="6350"/>
             <wp:docPr id="14" name="Imagem 14" descr="C:\Users\Guilherme Sanches\Desktop\ligaçãosensores.jpg"/>
@@ -38147,7 +38157,7 @@
           <w:lang w:eastAsia="pt-BR"/>
         </w:rPr>
         <w:drawing>
-          <wp:inline distT="0" distB="0" distL="0" distR="0" wp14:anchorId="268CE12F" wp14:editId="05A79D1F">
+          <wp:inline distT="0" distB="0" distL="0" distR="0" wp14:anchorId="0E63C830" wp14:editId="2503825A">
             <wp:extent cx="5760085" cy="2190115"/>
             <wp:effectExtent l="0" t="0" r="0" b="635"/>
             <wp:docPr id="18" name="Imagem 18"/>
@@ -38329,7 +38339,7 @@
           <w:lang w:eastAsia="pt-BR"/>
         </w:rPr>
         <w:drawing>
-          <wp:inline distT="0" distB="0" distL="0" distR="0" wp14:anchorId="0A4367F6" wp14:editId="56F7F699">
+          <wp:inline distT="0" distB="0" distL="0" distR="0" wp14:anchorId="12AC70EB" wp14:editId="7C74A003">
             <wp:extent cx="3213100" cy="2408052"/>
             <wp:effectExtent l="0" t="0" r="6350" b="0"/>
             <wp:docPr id="16" name="Imagem 16" descr="C:\Users\Guilherme Sanches\Desktop\sensores.jpg"/>
@@ -38538,7 +38548,7 @@
           <w:lang w:eastAsia="pt-BR"/>
         </w:rPr>
         <w:drawing>
-          <wp:inline distT="0" distB="0" distL="0" distR="0" wp14:anchorId="01BC2833" wp14:editId="2A5ECD1F">
+          <wp:inline distT="0" distB="0" distL="0" distR="0" wp14:anchorId="212B9F95" wp14:editId="2195E0C9">
             <wp:extent cx="4210050" cy="1866900"/>
             <wp:effectExtent l="0" t="0" r="0" b="0"/>
             <wp:docPr id="19" name="Imagem 19" descr="C:\Users\Guilherme Sanches\Desktop\figura1.PNG"/>
@@ -38813,7 +38823,7 @@
           <w:lang w:eastAsia="pt-BR"/>
         </w:rPr>
         <w:drawing>
-          <wp:inline distT="0" distB="0" distL="0" distR="0" wp14:anchorId="11EFF8A1" wp14:editId="3E220537">
+          <wp:inline distT="0" distB="0" distL="0" distR="0" wp14:anchorId="0DDD47B4" wp14:editId="7D147F35">
             <wp:extent cx="2990850" cy="508000"/>
             <wp:effectExtent l="0" t="0" r="0" b="6350"/>
             <wp:docPr id="20" name="Imagem 20" descr="C:\Users\Guilherme Sanches\Desktop\Figura2.PNG"/>
@@ -38949,7 +38959,7 @@
           <w:lang w:eastAsia="pt-BR"/>
         </w:rPr>
         <w:drawing>
-          <wp:inline distT="0" distB="0" distL="0" distR="0" wp14:anchorId="3A2EE8D2" wp14:editId="34A691F6">
+          <wp:inline distT="0" distB="0" distL="0" distR="0" wp14:anchorId="166104A6" wp14:editId="22FC1977">
             <wp:extent cx="3041650" cy="514350"/>
             <wp:effectExtent l="0" t="0" r="6350" b="0"/>
             <wp:docPr id="21" name="Imagem 21" descr="C:\Users\Guilherme Sanches\Desktop\Figura3.PNG"/>
@@ -39243,7 +39253,7 @@
       </w:pPr>
       <w:r>
         <w:pict>
-          <v:shape id="_x0000_i1027" type="#_x0000_t75" style="width:453.75pt;height:150pt">
+          <v:shape id="_x0000_i1027" type="#_x0000_t75" style="width:453.75pt;height:150.1pt">
             <v:imagedata r:id="rId42" o:title="diagnostico"/>
           </v:shape>
         </w:pict>
@@ -39433,7 +39443,7 @@
           <w:lang w:eastAsia="pt-BR"/>
         </w:rPr>
         <w:drawing>
-          <wp:inline distT="0" distB="0" distL="0" distR="0" wp14:anchorId="753A63C1" wp14:editId="5C11D7B3">
+          <wp:inline distT="0" distB="0" distL="0" distR="0" wp14:anchorId="3C69B6CF" wp14:editId="3E96EF1A">
             <wp:extent cx="5552904" cy="2626124"/>
             <wp:effectExtent l="0" t="0" r="0" b="3175"/>
             <wp:docPr id="25" name="Imagem 25" descr="C:\Users\Guilherme Sanches\Desktop\Figura4.PNG"/>
@@ -39612,7 +39622,7 @@
           <w:lang w:eastAsia="pt-BR"/>
         </w:rPr>
         <w:drawing>
-          <wp:inline distT="0" distB="0" distL="0" distR="0" wp14:anchorId="338CE025" wp14:editId="3E7FB76B">
+          <wp:inline distT="0" distB="0" distL="0" distR="0" wp14:anchorId="3F5F925C" wp14:editId="507EAC10">
             <wp:extent cx="5414877" cy="1924493"/>
             <wp:effectExtent l="0" t="0" r="0" b="0"/>
             <wp:docPr id="31" name="Imagem 31" descr="C:\Users\Guilherme Sanches\Desktop\Figura5.PNG"/>
@@ -39849,7 +39859,7 @@
           <w:lang w:eastAsia="pt-BR"/>
         </w:rPr>
         <w:drawing>
-          <wp:inline distT="0" distB="0" distL="0" distR="0" wp14:anchorId="44AC64C1" wp14:editId="24A214A2">
+          <wp:inline distT="0" distB="0" distL="0" distR="0" wp14:anchorId="269BB715" wp14:editId="3ECB6F3B">
             <wp:extent cx="2799403" cy="3730991"/>
             <wp:effectExtent l="0" t="8573" r="0" b="0"/>
             <wp:docPr id="17" name="Imagem 17" descr="C:\Users\Guilherme Sanches\Desktop\alicateamperimetro.jpg"/>
@@ -40033,7 +40043,7 @@
       </w:pPr>
       <w:r>
         <w:pict>
-          <v:shape id="_x0000_i1028" type="#_x0000_t75" style="width:263.25pt;height:258pt">
+          <v:shape id="_x0000_i1028" type="#_x0000_t75" style="width:263.55pt;height:258.1pt">
             <v:imagedata r:id="rId46" o:title="grafico3"/>
           </v:shape>
         </w:pict>
@@ -40156,7 +40166,7 @@
       </w:pPr>
       <w:r>
         <w:pict>
-          <v:shape id="_x0000_i1029" type="#_x0000_t75" style="width:252.75pt;height:246.75pt">
+          <v:shape id="_x0000_i1029" type="#_x0000_t75" style="width:252.7pt;height:246.55pt">
             <v:imagedata r:id="rId47" o:title="grafico32"/>
           </v:shape>
         </w:pict>
@@ -40345,7 +40355,7 @@
               </wp:anchor>
             </w:drawing>
           </mc:Choice>
-          <mc:Fallback xmlns:cx2="http://schemas.microsoft.com/office/drawing/2015/10/21/chartex">
+          <mc:Fallback>
             <w:pict>
               <v:rect w14:anchorId="52A36B43" id="Rectangle 15" o:spid="_x0000_s1026" style="position:absolute;margin-left:423pt;margin-top:-54pt;width:36.05pt;height:27.05pt;z-index:251682304;visibility:visible;mso-wrap-style:square;mso-width-percent:0;mso-height-percent:0;mso-wrap-distance-left:9pt;mso-wrap-distance-top:0;mso-wrap-distance-right:9pt;mso-wrap-distance-bottom:0;mso-position-horizontal:absolute;mso-position-horizontal-relative:text;mso-position-vertical:absolute;mso-position-vertical-relative:text;mso-width-percent:0;mso-height-percent:0;mso-width-relative:margin;mso-height-relative:margin;v-text-anchor:top" o:gfxdata="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" fillcolor="white [3212]" strokecolor="white [3212]">
                 <w10:wrap type="through"/>
@@ -41425,7 +41435,7 @@
               </wp:anchor>
             </w:drawing>
           </mc:Choice>
-          <mc:Fallback xmlns:cx2="http://schemas.microsoft.com/office/drawing/2015/10/21/chartex">
+          <mc:Fallback>
             <w:pict>
               <v:rect w14:anchorId="6DC11950" id="Rectangle 15" o:spid="_x0000_s1026" style="position:absolute;margin-left:423pt;margin-top:-54pt;width:36.05pt;height:27.05pt;z-index:251684352;visibility:visible;mso-wrap-style:square;mso-width-percent:0;mso-height-percent:0;mso-wrap-distance-left:9pt;mso-wrap-distance-top:0;mso-wrap-distance-right:9pt;mso-wrap-distance-bottom:0;mso-position-horizontal:absolute;mso-position-horizontal-relative:text;mso-position-vertical:absolute;mso-position-vertical-relative:text;mso-width-percent:0;mso-height-percent:0;mso-width-relative:margin;mso-height-relative:margin;v-text-anchor:top" o:gfxdata="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" fillcolor="white [3212]" strokecolor="white [3212]">
                 <w10:wrap type="through"/>
@@ -41458,7 +41468,7 @@
 </file>
 
 <file path=word/endnotes.xml><?xml version="1.0" encoding="utf-8"?>
-<w:endnotes xmlns:wpc="http://schemas.microsoft.com/office/word/2010/wordprocessingCanvas" xmlns:cx="http://schemas.microsoft.com/office/drawing/2014/chartex" xmlns:cx1="http://schemas.microsoft.com/office/drawing/2015/9/8/chartex" xmlns:mc="http://schemas.openxmlformats.org/markup-compatibility/2006" xmlns:o="urn:schemas-microsoft-com:office:office" xmlns:r="http://schemas.openxmlformats.org/officeDocument/2006/relationships" xmlns:m="http://schemas.openxmlformats.org/officeDocument/2006/math" xmlns:v="urn:schemas-microsoft-com:vml" xmlns:wp14="http://schemas.microsoft.com/office/word/2010/wordprocessingDrawing" xmlns:wp="http://schemas.openxmlformats.org/drawingml/2006/wordprocessingDrawing" xmlns:w10="urn:schemas-microsoft-com:office:word" xmlns:w="http://schemas.openxmlformats.org/wordprocessingml/2006/main" xmlns:w14="http://schemas.microsoft.com/office/word/2010/wordml" xmlns:w15="http://schemas.microsoft.com/office/word/2012/wordml" xmlns:w16se="http://schemas.microsoft.com/office/word/2015/wordml/symex" xmlns:wpg="http://schemas.microsoft.com/office/word/2010/wordprocessingGroup" xmlns:wpi="http://schemas.microsoft.com/office/word/2010/wordprocessingInk" xmlns:wne="http://schemas.microsoft.com/office/word/2006/wordml" xmlns:wps="http://schemas.microsoft.com/office/word/2010/wordprocessingShape" mc:Ignorable="w14 w15 w16se wp14">
+<w:endnotes xmlns:wpc="http://schemas.microsoft.com/office/word/2010/wordprocessingCanvas" xmlns:cx="http://schemas.microsoft.com/office/drawing/2014/chartex" xmlns:cx1="http://schemas.microsoft.com/office/drawing/2015/9/8/chartex" xmlns:cx2="http://schemas.microsoft.com/office/drawing/2015/10/21/chartex" xmlns:mc="http://schemas.openxmlformats.org/markup-compatibility/2006" xmlns:o="urn:schemas-microsoft-com:office:office" xmlns:r="http://schemas.openxmlformats.org/officeDocument/2006/relationships" xmlns:m="http://schemas.openxmlformats.org/officeDocument/2006/math" xmlns:v="urn:schemas-microsoft-com:vml" xmlns:wp14="http://schemas.microsoft.com/office/word/2010/wordprocessingDrawing" xmlns:wp="http://schemas.openxmlformats.org/drawingml/2006/wordprocessingDrawing" xmlns:w10="urn:schemas-microsoft-com:office:word" xmlns:w="http://schemas.openxmlformats.org/wordprocessingml/2006/main" xmlns:w14="http://schemas.microsoft.com/office/word/2010/wordml" xmlns:w15="http://schemas.microsoft.com/office/word/2012/wordml" xmlns:w16se="http://schemas.microsoft.com/office/word/2015/wordml/symex" xmlns:wpg="http://schemas.microsoft.com/office/word/2010/wordprocessingGroup" xmlns:wpi="http://schemas.microsoft.com/office/word/2010/wordprocessingInk" xmlns:wne="http://schemas.microsoft.com/office/word/2006/wordml" xmlns:wps="http://schemas.microsoft.com/office/word/2010/wordprocessingShape" mc:Ignorable="w14 w15 w16se wp14">
   <w:endnote w:type="separator" w:id="-1">
     <w:p>
       <w:pPr>
@@ -41483,7 +41493,7 @@
 </file>
 
 <file path=word/footnotes.xml><?xml version="1.0" encoding="utf-8"?>
-<w:footnotes xmlns:wpc="http://schemas.microsoft.com/office/word/2010/wordprocessingCanvas" xmlns:cx="http://schemas.microsoft.com/office/drawing/2014/chartex" xmlns:cx1="http://schemas.microsoft.com/office/drawing/2015/9/8/chartex" xmlns:mc="http://schemas.openxmlformats.org/markup-compatibility/2006" xmlns:o="urn:schemas-microsoft-com:office:office" xmlns:r="http://schemas.openxmlformats.org/officeDocument/2006/relationships" xmlns:m="http://schemas.openxmlformats.org/officeDocument/2006/math" xmlns:v="urn:schemas-microsoft-com:vml" xmlns:wp14="http://schemas.microsoft.com/office/word/2010/wordprocessingDrawing" xmlns:wp="http://schemas.openxmlformats.org/drawingml/2006/wordprocessingDrawing" xmlns:w10="urn:schemas-microsoft-com:office:word" xmlns:w="http://schemas.openxmlformats.org/wordprocessingml/2006/main" xmlns:w14="http://schemas.microsoft.com/office/word/2010/wordml" xmlns:w15="http://schemas.microsoft.com/office/word/2012/wordml" xmlns:w16se="http://schemas.microsoft.com/office/word/2015/wordml/symex" xmlns:wpg="http://schemas.microsoft.com/office/word/2010/wordprocessingGroup" xmlns:wpi="http://schemas.microsoft.com/office/word/2010/wordprocessingInk" xmlns:wne="http://schemas.microsoft.com/office/word/2006/wordml" xmlns:wps="http://schemas.microsoft.com/office/word/2010/wordprocessingShape" mc:Ignorable="w14 w15 w16se wp14">
+<w:footnotes xmlns:wpc="http://schemas.microsoft.com/office/word/2010/wordprocessingCanvas" xmlns:cx="http://schemas.microsoft.com/office/drawing/2014/chartex" xmlns:cx1="http://schemas.microsoft.com/office/drawing/2015/9/8/chartex" xmlns:cx2="http://schemas.microsoft.com/office/drawing/2015/10/21/chartex" xmlns:mc="http://schemas.openxmlformats.org/markup-compatibility/2006" xmlns:o="urn:schemas-microsoft-com:office:office" xmlns:r="http://schemas.openxmlformats.org/officeDocument/2006/relationships" xmlns:m="http://schemas.openxmlformats.org/officeDocument/2006/math" xmlns:v="urn:schemas-microsoft-com:vml" xmlns:wp14="http://schemas.microsoft.com/office/word/2010/wordprocessingDrawing" xmlns:wp="http://schemas.openxmlformats.org/drawingml/2006/wordprocessingDrawing" xmlns:w10="urn:schemas-microsoft-com:office:word" xmlns:w="http://schemas.openxmlformats.org/wordprocessingml/2006/main" xmlns:w14="http://schemas.microsoft.com/office/word/2010/wordml" xmlns:w15="http://schemas.microsoft.com/office/word/2012/wordml" xmlns:w16se="http://schemas.microsoft.com/office/word/2015/wordml/symex" xmlns:wpg="http://schemas.microsoft.com/office/word/2010/wordprocessingGroup" xmlns:wpi="http://schemas.microsoft.com/office/word/2010/wordprocessingInk" xmlns:wne="http://schemas.microsoft.com/office/word/2006/wordml" xmlns:wps="http://schemas.microsoft.com/office/word/2010/wordprocessingShape" mc:Ignorable="w14 w15 w16se wp14">
   <w:footnote w:type="separator" w:id="-1">
     <w:p>
       <w:pPr>
@@ -41739,7 +41749,7 @@
 </file>
 
 <file path=word/header1.xml><?xml version="1.0" encoding="utf-8"?>
-<w:hdr xmlns:wpc="http://schemas.microsoft.com/office/word/2010/wordprocessingCanvas" xmlns:cx="http://schemas.microsoft.com/office/drawing/2014/chartex" xmlns:cx1="http://schemas.microsoft.com/office/drawing/2015/9/8/chartex" xmlns:mc="http://schemas.openxmlformats.org/markup-compatibility/2006" xmlns:o="urn:schemas-microsoft-com:office:office" xmlns:r="http://schemas.openxmlformats.org/officeDocument/2006/relationships" xmlns:m="http://schemas.openxmlformats.org/officeDocument/2006/math" xmlns:v="urn:schemas-microsoft-com:vml" xmlns:wp14="http://schemas.microsoft.com/office/word/2010/wordprocessingDrawing" xmlns:wp="http://schemas.openxmlformats.org/drawingml/2006/wordprocessingDrawing" xmlns:w10="urn:schemas-microsoft-com:office:word" xmlns:w="http://schemas.openxmlformats.org/wordprocessingml/2006/main" xmlns:w14="http://schemas.microsoft.com/office/word/2010/wordml" xmlns:w15="http://schemas.microsoft.com/office/word/2012/wordml" xmlns:w16se="http://schemas.microsoft.com/office/word/2015/wordml/symex" xmlns:wpg="http://schemas.microsoft.com/office/word/2010/wordprocessingGroup" xmlns:wpi="http://schemas.microsoft.com/office/word/2010/wordprocessingInk" xmlns:wne="http://schemas.microsoft.com/office/word/2006/wordml" xmlns:wps="http://schemas.microsoft.com/office/word/2010/wordprocessingShape" mc:Ignorable="w14 w15 w16se wp14">
+<w:hdr xmlns:wpc="http://schemas.microsoft.com/office/word/2010/wordprocessingCanvas" xmlns:cx="http://schemas.microsoft.com/office/drawing/2014/chartex" xmlns:cx1="http://schemas.microsoft.com/office/drawing/2015/9/8/chartex" xmlns:cx2="http://schemas.microsoft.com/office/drawing/2015/10/21/chartex" xmlns:mc="http://schemas.openxmlformats.org/markup-compatibility/2006" xmlns:o="urn:schemas-microsoft-com:office:office" xmlns:r="http://schemas.openxmlformats.org/officeDocument/2006/relationships" xmlns:m="http://schemas.openxmlformats.org/officeDocument/2006/math" xmlns:v="urn:schemas-microsoft-com:vml" xmlns:wp14="http://schemas.microsoft.com/office/word/2010/wordprocessingDrawing" xmlns:wp="http://schemas.openxmlformats.org/drawingml/2006/wordprocessingDrawing" xmlns:w10="urn:schemas-microsoft-com:office:word" xmlns:w="http://schemas.openxmlformats.org/wordprocessingml/2006/main" xmlns:w14="http://schemas.microsoft.com/office/word/2010/wordml" xmlns:w15="http://schemas.microsoft.com/office/word/2012/wordml" xmlns:w16se="http://schemas.microsoft.com/office/word/2015/wordml/symex" xmlns:wpg="http://schemas.microsoft.com/office/word/2010/wordprocessingGroup" xmlns:wpi="http://schemas.microsoft.com/office/word/2010/wordprocessingInk" xmlns:wne="http://schemas.microsoft.com/office/word/2006/wordml" xmlns:wps="http://schemas.microsoft.com/office/word/2010/wordprocessingShape" mc:Ignorable="w14 w15 w16se wp14">
   <w:p>
     <w:pPr>
       <w:pStyle w:val="Cabealho"/>
@@ -41756,7 +41766,7 @@
 </file>
 
 <file path=word/header2.xml><?xml version="1.0" encoding="utf-8"?>
-<w:hdr xmlns:wpc="http://schemas.microsoft.com/office/word/2010/wordprocessingCanvas" xmlns:cx="http://schemas.microsoft.com/office/drawing/2014/chartex" xmlns:cx1="http://schemas.microsoft.com/office/drawing/2015/9/8/chartex" xmlns:mc="http://schemas.openxmlformats.org/markup-compatibility/2006" xmlns:o="urn:schemas-microsoft-com:office:office" xmlns:r="http://schemas.openxmlformats.org/officeDocument/2006/relationships" xmlns:m="http://schemas.openxmlformats.org/officeDocument/2006/math" xmlns:v="urn:schemas-microsoft-com:vml" xmlns:wp14="http://schemas.microsoft.com/office/word/2010/wordprocessingDrawing" xmlns:wp="http://schemas.openxmlformats.org/drawingml/2006/wordprocessingDrawing" xmlns:w10="urn:schemas-microsoft-com:office:word" xmlns:w="http://schemas.openxmlformats.org/wordprocessingml/2006/main" xmlns:w14="http://schemas.microsoft.com/office/word/2010/wordml" xmlns:w15="http://schemas.microsoft.com/office/word/2012/wordml" xmlns:w16se="http://schemas.microsoft.com/office/word/2015/wordml/symex" xmlns:wpg="http://schemas.microsoft.com/office/word/2010/wordprocessingGroup" xmlns:wpi="http://schemas.microsoft.com/office/word/2010/wordprocessingInk" xmlns:wne="http://schemas.microsoft.com/office/word/2006/wordml" xmlns:wps="http://schemas.microsoft.com/office/word/2010/wordprocessingShape" mc:Ignorable="w14 w15 w16se wp14">
+<w:hdr xmlns:wpc="http://schemas.microsoft.com/office/word/2010/wordprocessingCanvas" xmlns:cx="http://schemas.microsoft.com/office/drawing/2014/chartex" xmlns:cx1="http://schemas.microsoft.com/office/drawing/2015/9/8/chartex" xmlns:cx2="http://schemas.microsoft.com/office/drawing/2015/10/21/chartex" xmlns:mc="http://schemas.openxmlformats.org/markup-compatibility/2006" xmlns:o="urn:schemas-microsoft-com:office:office" xmlns:r="http://schemas.openxmlformats.org/officeDocument/2006/relationships" xmlns:m="http://schemas.openxmlformats.org/officeDocument/2006/math" xmlns:v="urn:schemas-microsoft-com:vml" xmlns:wp14="http://schemas.microsoft.com/office/word/2010/wordprocessingDrawing" xmlns:wp="http://schemas.openxmlformats.org/drawingml/2006/wordprocessingDrawing" xmlns:w10="urn:schemas-microsoft-com:office:word" xmlns:w="http://schemas.openxmlformats.org/wordprocessingml/2006/main" xmlns:w14="http://schemas.microsoft.com/office/word/2010/wordml" xmlns:w15="http://schemas.microsoft.com/office/word/2012/wordml" xmlns:w16se="http://schemas.microsoft.com/office/word/2015/wordml/symex" xmlns:wpg="http://schemas.microsoft.com/office/word/2010/wordprocessingGroup" xmlns:wpi="http://schemas.microsoft.com/office/word/2010/wordprocessingInk" xmlns:wne="http://schemas.microsoft.com/office/word/2006/wordml" xmlns:wps="http://schemas.microsoft.com/office/word/2010/wordprocessingShape" mc:Ignorable="w14 w15 w16se wp14">
   <w:p>
     <w:pPr>
       <w:pStyle w:val="Cabealho"/>
@@ -41772,7 +41782,7 @@
 </file>
 
 <file path=word/header3.xml><?xml version="1.0" encoding="utf-8"?>
-<w:hdr xmlns:wpc="http://schemas.microsoft.com/office/word/2010/wordprocessingCanvas" xmlns:cx="http://schemas.microsoft.com/office/drawing/2014/chartex" xmlns:cx1="http://schemas.microsoft.com/office/drawing/2015/9/8/chartex" xmlns:mc="http://schemas.openxmlformats.org/markup-compatibility/2006" xmlns:o="urn:schemas-microsoft-com:office:office" xmlns:r="http://schemas.openxmlformats.org/officeDocument/2006/relationships" xmlns:m="http://schemas.openxmlformats.org/officeDocument/2006/math" xmlns:v="urn:schemas-microsoft-com:vml" xmlns:wp14="http://schemas.microsoft.com/office/word/2010/wordprocessingDrawing" xmlns:wp="http://schemas.openxmlformats.org/drawingml/2006/wordprocessingDrawing" xmlns:w10="urn:schemas-microsoft-com:office:word" xmlns:w="http://schemas.openxmlformats.org/wordprocessingml/2006/main" xmlns:w14="http://schemas.microsoft.com/office/word/2010/wordml" xmlns:w15="http://schemas.microsoft.com/office/word/2012/wordml" xmlns:w16se="http://schemas.microsoft.com/office/word/2015/wordml/symex" xmlns:wpg="http://schemas.microsoft.com/office/word/2010/wordprocessingGroup" xmlns:wpi="http://schemas.microsoft.com/office/word/2010/wordprocessingInk" xmlns:wne="http://schemas.microsoft.com/office/word/2006/wordml" xmlns:wps="http://schemas.microsoft.com/office/word/2010/wordprocessingShape" mc:Ignorable="w14 w15 w16se wp14">
+<w:hdr xmlns:wpc="http://schemas.microsoft.com/office/word/2010/wordprocessingCanvas" xmlns:cx="http://schemas.microsoft.com/office/drawing/2014/chartex" xmlns:cx1="http://schemas.microsoft.com/office/drawing/2015/9/8/chartex" xmlns:cx2="http://schemas.microsoft.com/office/drawing/2015/10/21/chartex" xmlns:mc="http://schemas.openxmlformats.org/markup-compatibility/2006" xmlns:o="urn:schemas-microsoft-com:office:office" xmlns:r="http://schemas.openxmlformats.org/officeDocument/2006/relationships" xmlns:m="http://schemas.openxmlformats.org/officeDocument/2006/math" xmlns:v="urn:schemas-microsoft-com:vml" xmlns:wp14="http://schemas.microsoft.com/office/word/2010/wordprocessingDrawing" xmlns:wp="http://schemas.openxmlformats.org/drawingml/2006/wordprocessingDrawing" xmlns:w10="urn:schemas-microsoft-com:office:word" xmlns:w="http://schemas.openxmlformats.org/wordprocessingml/2006/main" xmlns:w14="http://schemas.microsoft.com/office/word/2010/wordml" xmlns:w15="http://schemas.microsoft.com/office/word/2012/wordml" xmlns:w16se="http://schemas.microsoft.com/office/word/2015/wordml/symex" xmlns:wpg="http://schemas.microsoft.com/office/word/2010/wordprocessingGroup" xmlns:wpi="http://schemas.microsoft.com/office/word/2010/wordprocessingInk" xmlns:wne="http://schemas.microsoft.com/office/word/2006/wordml" xmlns:wps="http://schemas.microsoft.com/office/word/2010/wordprocessingShape" mc:Ignorable="w14 w15 w16se wp14">
   <w:sdt>
     <w:sdtPr>
       <w:id w:val="-98335491"/>
@@ -41818,7 +41828,7 @@
 </file>
 
 <file path=word/numbering.xml><?xml version="1.0" encoding="utf-8"?>
-<w:numbering xmlns:wpc="http://schemas.microsoft.com/office/word/2010/wordprocessingCanvas" xmlns:cx="http://schemas.microsoft.com/office/drawing/2014/chartex" xmlns:cx1="http://schemas.microsoft.com/office/drawing/2015/9/8/chartex" xmlns:mc="http://schemas.openxmlformats.org/markup-compatibility/2006" xmlns:o="urn:schemas-microsoft-com:office:office" xmlns:r="http://schemas.openxmlformats.org/officeDocument/2006/relationships" xmlns:m="http://schemas.openxmlformats.org/officeDocument/2006/math" xmlns:v="urn:schemas-microsoft-com:vml" xmlns:wp14="http://schemas.microsoft.com/office/word/2010/wordprocessingDrawing" xmlns:wp="http://schemas.openxmlformats.org/drawingml/2006/wordprocessingDrawing" xmlns:w10="urn:schemas-microsoft-com:office:word" xmlns:w="http://schemas.openxmlformats.org/wordprocessingml/2006/main" xmlns:w14="http://schemas.microsoft.com/office/word/2010/wordml" xmlns:w15="http://schemas.microsoft.com/office/word/2012/wordml" xmlns:w16se="http://schemas.microsoft.com/office/word/2015/wordml/symex" xmlns:wpg="http://schemas.microsoft.com/office/word/2010/wordprocessingGroup" xmlns:wpi="http://schemas.microsoft.com/office/word/2010/wordprocessingInk" xmlns:wne="http://schemas.microsoft.com/office/word/2006/wordml" xmlns:wps="http://schemas.microsoft.com/office/word/2010/wordprocessingShape" mc:Ignorable="w14 w15 w16se wp14">
+<w:numbering xmlns:wpc="http://schemas.microsoft.com/office/word/2010/wordprocessingCanvas" xmlns:cx="http://schemas.microsoft.com/office/drawing/2014/chartex" xmlns:cx1="http://schemas.microsoft.com/office/drawing/2015/9/8/chartex" xmlns:cx2="http://schemas.microsoft.com/office/drawing/2015/10/21/chartex" xmlns:mc="http://schemas.openxmlformats.org/markup-compatibility/2006" xmlns:o="urn:schemas-microsoft-com:office:office" xmlns:r="http://schemas.openxmlformats.org/officeDocument/2006/relationships" xmlns:m="http://schemas.openxmlformats.org/officeDocument/2006/math" xmlns:v="urn:schemas-microsoft-com:vml" xmlns:wp14="http://schemas.microsoft.com/office/word/2010/wordprocessingDrawing" xmlns:wp="http://schemas.openxmlformats.org/drawingml/2006/wordprocessingDrawing" xmlns:w10="urn:schemas-microsoft-com:office:word" xmlns:w="http://schemas.openxmlformats.org/wordprocessingml/2006/main" xmlns:w14="http://schemas.microsoft.com/office/word/2010/wordml" xmlns:w15="http://schemas.microsoft.com/office/word/2012/wordml" xmlns:w16se="http://schemas.microsoft.com/office/word/2015/wordml/symex" xmlns:wpg="http://schemas.microsoft.com/office/word/2010/wordprocessingGroup" xmlns:wpi="http://schemas.microsoft.com/office/word/2010/wordprocessingInk" xmlns:wne="http://schemas.microsoft.com/office/word/2006/wordml" xmlns:wps="http://schemas.microsoft.com/office/word/2010/wordprocessingShape" mc:Ignorable="w14 w15 w16se wp14">
   <w:abstractNum w:abstractNumId="0" w15:restartNumberingAfterBreak="0">
     <w:nsid w:val="07126870"/>
     <w:multiLevelType w:val="hybridMultilevel"/>
@@ -45079,7 +45089,7 @@
       </w:pPr>
     </w:pPrDefault>
   </w:docDefaults>
-  <w:latentStyles w:defLockedState="0" w:defUIPriority="99" w:defSemiHidden="0" w:defUnhideWhenUsed="0" w:defQFormat="0" w:count="371">
+  <w:latentStyles w:defLockedState="0" w:defUIPriority="99" w:defSemiHidden="0" w:defUnhideWhenUsed="0" w:defQFormat="0" w:count="373">
     <w:lsdException w:name="Normal" w:uiPriority="0" w:qFormat="1"/>
     <w:lsdException w:name="heading 1" w:uiPriority="9" w:qFormat="1"/>
     <w:lsdException w:name="heading 2" w:semiHidden="1" w:uiPriority="9" w:unhideWhenUsed="1" w:qFormat="1"/>
@@ -45185,7 +45195,6 @@
     <w:lsdException w:name="HTML Sample" w:semiHidden="1" w:unhideWhenUsed="1"/>
     <w:lsdException w:name="HTML Typewriter" w:semiHidden="1" w:unhideWhenUsed="1"/>
     <w:lsdException w:name="HTML Variable" w:semiHidden="1" w:unhideWhenUsed="1"/>
-    <w:lsdException w:name="Normal Table" w:semiHidden="1" w:unhideWhenUsed="1"/>
     <w:lsdException w:name="annotation subject" w:semiHidden="1" w:unhideWhenUsed="1"/>
     <w:lsdException w:name="No List" w:semiHidden="1" w:unhideWhenUsed="1"/>
     <w:lsdException w:name="Outline List 1" w:semiHidden="1" w:unhideWhenUsed="1"/>
@@ -45231,11 +45240,9 @@
     <w:lsdException w:name="Table Subtle 1" w:semiHidden="1" w:unhideWhenUsed="1"/>
     <w:lsdException w:name="Table Subtle 2" w:semiHidden="1" w:unhideWhenUsed="1"/>
     <w:lsdException w:name="Table Web 1" w:semiHidden="1" w:unhideWhenUsed="1"/>
-    <w:lsdException w:name="Table Web 2" w:semiHidden="1" w:unhideWhenUsed="1"/>
     <w:lsdException w:name="Table Web 3" w:semiHidden="1" w:unhideWhenUsed="1"/>
     <w:lsdException w:name="Balloon Text" w:semiHidden="1" w:unhideWhenUsed="1"/>
     <w:lsdException w:name="Table Grid" w:uiPriority="59"/>
-    <w:lsdException w:name="Table Theme" w:semiHidden="1" w:unhideWhenUsed="1"/>
     <w:lsdException w:name="Placeholder Text" w:semiHidden="1"/>
     <w:lsdException w:name="No Spacing" w:uiPriority="1" w:qFormat="1"/>
     <w:lsdException w:name="Light Shading" w:uiPriority="60"/>
@@ -45451,6 +45458,8 @@
     <w:lsdException w:name="List Table 5 Dark Accent 6" w:uiPriority="50"/>
     <w:lsdException w:name="List Table 6 Colorful Accent 6" w:uiPriority="51"/>
     <w:lsdException w:name="List Table 7 Colorful Accent 6" w:uiPriority="52"/>
+    <w:lsdException w:name="Mention" w:semiHidden="1" w:unhideWhenUsed="1"/>
+    <w:lsdException w:name="Smart Hyperlink" w:semiHidden="1" w:unhideWhenUsed="1"/>
   </w:latentStyles>
   <w:style w:type="paragraph" w:default="1" w:styleId="Normal">
     <w:name w:val="Normal"/>
@@ -47918,7 +47927,7 @@
 </file>
 
 <file path=customXml/itemProps1.xml><?xml version="1.0" encoding="utf-8"?>
-<ds:datastoreItem xmlns:ds="http://schemas.openxmlformats.org/officeDocument/2006/customXml" ds:itemID="{7A00BF9E-9F1B-4D85-AC25-09EBC119676A}">
+<ds:datastoreItem xmlns:ds="http://schemas.openxmlformats.org/officeDocument/2006/customXml" ds:itemID="{96B44040-245C-43B8-B681-D4BFD95E1FE0}">
   <ds:schemaRefs>
     <ds:schemaRef ds:uri="http://schemas.openxmlformats.org/officeDocument/2006/bibliography"/>
   </ds:schemaRefs>

</xml_diff>

<commit_message>
limpeza de arquivos desnecessários (#14)
</commit_message>
<xml_diff>
--- a/documents/life_cycle/pré-banca/Entrega-pre-banca_revisado.docx
+++ b/documents/life_cycle/pré-banca/Entrega-pre-banca_revisado.docx
@@ -1,6 +1,6 @@
 
 <file path=word/document.xml><?xml version="1.0" encoding="utf-8"?>
-<w:document xmlns:wpc="http://schemas.microsoft.com/office/word/2010/wordprocessingCanvas" xmlns:cx="http://schemas.microsoft.com/office/drawing/2014/chartex" xmlns:cx1="http://schemas.microsoft.com/office/drawing/2015/9/8/chartex" xmlns:mc="http://schemas.openxmlformats.org/markup-compatibility/2006" xmlns:o="urn:schemas-microsoft-com:office:office" xmlns:r="http://schemas.openxmlformats.org/officeDocument/2006/relationships" xmlns:m="http://schemas.openxmlformats.org/officeDocument/2006/math" xmlns:v="urn:schemas-microsoft-com:vml" xmlns:wp14="http://schemas.microsoft.com/office/word/2010/wordprocessingDrawing" xmlns:wp="http://schemas.openxmlformats.org/drawingml/2006/wordprocessingDrawing" xmlns:w10="urn:schemas-microsoft-com:office:word" xmlns:w="http://schemas.openxmlformats.org/wordprocessingml/2006/main" xmlns:w14="http://schemas.microsoft.com/office/word/2010/wordml" xmlns:w15="http://schemas.microsoft.com/office/word/2012/wordml" xmlns:w16se="http://schemas.microsoft.com/office/word/2015/wordml/symex" xmlns:wpg="http://schemas.microsoft.com/office/word/2010/wordprocessingGroup" xmlns:wpi="http://schemas.microsoft.com/office/word/2010/wordprocessingInk" xmlns:wne="http://schemas.microsoft.com/office/word/2006/wordml" xmlns:wps="http://schemas.microsoft.com/office/word/2010/wordprocessingShape" mc:Ignorable="w14 w15 w16se wp14">
+<w:document xmlns:wpc="http://schemas.microsoft.com/office/word/2010/wordprocessingCanvas" xmlns:cx="http://schemas.microsoft.com/office/drawing/2014/chartex" xmlns:cx1="http://schemas.microsoft.com/office/drawing/2015/9/8/chartex" xmlns:cx2="http://schemas.microsoft.com/office/drawing/2015/10/21/chartex" xmlns:mc="http://schemas.openxmlformats.org/markup-compatibility/2006" xmlns:o="urn:schemas-microsoft-com:office:office" xmlns:r="http://schemas.openxmlformats.org/officeDocument/2006/relationships" xmlns:m="http://schemas.openxmlformats.org/officeDocument/2006/math" xmlns:v="urn:schemas-microsoft-com:vml" xmlns:wp14="http://schemas.microsoft.com/office/word/2010/wordprocessingDrawing" xmlns:wp="http://schemas.openxmlformats.org/drawingml/2006/wordprocessingDrawing" xmlns:w10="urn:schemas-microsoft-com:office:word" xmlns:w="http://schemas.openxmlformats.org/wordprocessingml/2006/main" xmlns:w14="http://schemas.microsoft.com/office/word/2010/wordml" xmlns:w15="http://schemas.microsoft.com/office/word/2012/wordml" xmlns:w16se="http://schemas.microsoft.com/office/word/2015/wordml/symex" xmlns:wpg="http://schemas.microsoft.com/office/word/2010/wordprocessingGroup" xmlns:wpi="http://schemas.microsoft.com/office/word/2010/wordprocessingInk" xmlns:wne="http://schemas.microsoft.com/office/word/2006/wordml" xmlns:wps="http://schemas.microsoft.com/office/word/2010/wordprocessingShape" mc:Ignorable="w14 w15 w16se wp14">
   <w:body>
     <w:p>
       <w:pPr>
@@ -9,10 +9,8 @@
       <w:bookmarkStart w:id="0" w:name="_2_TÍTULO_DO"/>
       <w:bookmarkStart w:id="1" w:name="_UNIVERSIDADE_DO_VALE"/>
       <w:bookmarkStart w:id="2" w:name="capa"/>
-      <w:bookmarkStart w:id="3" w:name="_GoBack"/>
       <w:bookmarkEnd w:id="0"/>
       <w:bookmarkEnd w:id="1"/>
-      <w:bookmarkEnd w:id="3"/>
       <w:r>
         <w:t xml:space="preserve">UNIVERSIDADE DO </w:t>
       </w:r>
@@ -8365,7 +8363,7 @@
             <mc:AlternateContent>
               <mc:Choice Requires="wps">
                 <w:drawing>
-                  <wp:anchor distT="0" distB="0" distL="114300" distR="114300" simplePos="0" relativeHeight="251639296" behindDoc="0" locked="0" layoutInCell="1" allowOverlap="1" wp14:anchorId="78F2BA12" wp14:editId="12D94485">
+                  <wp:anchor distT="0" distB="0" distL="114300" distR="114300" simplePos="0" relativeHeight="251639296" behindDoc="0" locked="0" layoutInCell="1" allowOverlap="1" wp14:anchorId="198A0A30" wp14:editId="5FB595F9">
                     <wp:simplePos x="0" y="0"/>
                     <wp:positionH relativeFrom="column">
                       <wp:posOffset>5486400</wp:posOffset>
@@ -8435,7 +8433,7 @@
                   </wp:anchor>
                 </w:drawing>
               </mc:Choice>
-              <mc:Fallback xmlns:cx2="http://schemas.microsoft.com/office/drawing/2015/10/21/chartex">
+              <mc:Fallback>
                 <w:pict>
                   <v:rect w14:anchorId="61051D8B" id="Rectangle 4" o:spid="_x0000_s1026" style="position:absolute;margin-left:6in;margin-top:-54pt;width:36.05pt;height:27.05pt;z-index:251639296;visibility:visible;mso-wrap-style:square;mso-width-percent:0;mso-height-percent:0;mso-wrap-distance-left:9pt;mso-wrap-distance-top:0;mso-wrap-distance-right:9pt;mso-wrap-distance-bottom:0;mso-position-horizontal:absolute;mso-position-horizontal-relative:text;mso-position-vertical:absolute;mso-position-vertical-relative:text;mso-width-percent:0;mso-height-percent:0;mso-width-relative:margin;mso-height-relative:margin;v-text-anchor:top" o:gfxdata="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" fillcolor="white [3212]" strokecolor="white [3212]">
                     <w10:wrap type="through"/>
@@ -11826,8 +11824,10 @@
         </w:p>
       </w:sdtContent>
     </w:sdt>
-    <w:bookmarkStart w:id="4" w:name="_Toc462619036"/>
-    <w:bookmarkStart w:id="5" w:name="_Toc459306640"/>
+    <w:bookmarkStart w:id="3" w:name="_Toc462619036"/>
+    <w:bookmarkStart w:id="4" w:name="_Toc459306640"/>
+    <w:bookmarkStart w:id="5" w:name="_GoBack"/>
+    <w:bookmarkEnd w:id="5"/>
     <w:p>
       <w:pPr>
         <w:pStyle w:val="Ttulo1"/>
@@ -11844,7 +11844,7 @@
         <mc:AlternateContent>
           <mc:Choice Requires="wps">
             <w:drawing>
-              <wp:anchor distT="0" distB="0" distL="114300" distR="114300" simplePos="0" relativeHeight="251690496" behindDoc="0" locked="0" layoutInCell="1" allowOverlap="1" wp14:anchorId="34265F16" wp14:editId="3F1A8E62">
+              <wp:anchor distT="0" distB="0" distL="114300" distR="114300" simplePos="0" relativeHeight="251690496" behindDoc="0" locked="0" layoutInCell="1" allowOverlap="1" wp14:anchorId="544756AF" wp14:editId="4FD5609F">
                 <wp:simplePos x="0" y="0"/>
                 <wp:positionH relativeFrom="column">
                   <wp:posOffset>5485765</wp:posOffset>
@@ -11914,7 +11914,7 @@
               </wp:anchor>
             </w:drawing>
           </mc:Choice>
-          <mc:Fallback xmlns:cx2="http://schemas.microsoft.com/office/drawing/2015/10/21/chartex">
+          <mc:Fallback>
             <w:pict>
               <v:rect w14:anchorId="541EEDF7" id="Retângulo 52" o:spid="_x0000_s1026" style="position:absolute;margin-left:431.95pt;margin-top:-54pt;width:36.05pt;height:27.05pt;z-index:251690496;visibility:visible;mso-wrap-style:square;mso-width-percent:0;mso-height-percent:0;mso-wrap-distance-left:9pt;mso-wrap-distance-top:0;mso-wrap-distance-right:9pt;mso-wrap-distance-bottom:0;mso-position-horizontal:absolute;mso-position-horizontal-relative:text;mso-position-vertical:absolute;mso-position-vertical-relative:text;mso-width-percent:0;mso-height-percent:0;mso-width-relative:margin;mso-height-relative:margin;v-text-anchor:top" o:gfxdata="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" fillcolor="white [3212]" strokecolor="white [3212]">
                 <w10:wrap type="through"/>
@@ -11932,7 +11932,7 @@
         <mc:AlternateContent>
           <mc:Choice Requires="wps">
             <w:drawing>
-              <wp:anchor distT="0" distB="0" distL="114300" distR="114300" simplePos="0" relativeHeight="251689472" behindDoc="0" locked="0" layoutInCell="1" allowOverlap="1" wp14:anchorId="78D512B3" wp14:editId="213B59B6">
+              <wp:anchor distT="0" distB="0" distL="114300" distR="114300" simplePos="0" relativeHeight="251689472" behindDoc="0" locked="0" layoutInCell="1" allowOverlap="1" wp14:anchorId="47E8A6ED" wp14:editId="4358B2E8">
                 <wp:simplePos x="0" y="0"/>
                 <wp:positionH relativeFrom="column">
                   <wp:posOffset>5486400</wp:posOffset>
@@ -12002,7 +12002,7 @@
               </wp:anchor>
             </w:drawing>
           </mc:Choice>
-          <mc:Fallback xmlns:cx2="http://schemas.microsoft.com/office/drawing/2015/10/21/chartex">
+          <mc:Fallback>
             <w:pict>
               <v:rect w14:anchorId="059C6143" id="Retângulo 51" o:spid="_x0000_s1026" style="position:absolute;margin-left:6in;margin-top:-54pt;width:36.05pt;height:27.05pt;z-index:251689472;visibility:visible;mso-wrap-style:square;mso-width-percent:0;mso-height-percent:0;mso-wrap-distance-left:9pt;mso-wrap-distance-top:0;mso-wrap-distance-right:9pt;mso-wrap-distance-bottom:0;mso-position-horizontal:absolute;mso-position-horizontal-relative:text;mso-position-vertical:absolute;mso-position-vertical-relative:text;mso-width-percent:0;mso-height-percent:0;mso-width-relative:margin;mso-height-relative:margin;v-text-anchor:top" o:gfxdata="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" fillcolor="white [3212]" strokecolor="white [3212]">
                 <w10:wrap type="through"/>
@@ -12018,7 +12018,7 @@
         <w:tab/>
         <w:t>QUADRO TEÓRICO</w:t>
       </w:r>
-      <w:bookmarkEnd w:id="4"/>
+      <w:bookmarkEnd w:id="3"/>
       <w:bookmarkEnd w:id="6"/>
     </w:p>
     <w:p>
@@ -12810,7 +12810,7 @@
           <w:lang w:eastAsia="pt-BR"/>
         </w:rPr>
         <w:drawing>
-          <wp:inline distT="0" distB="0" distL="0" distR="0" wp14:anchorId="7CED582E" wp14:editId="385CDE56">
+          <wp:inline distT="0" distB="0" distL="0" distR="0" wp14:anchorId="3CD43BD5" wp14:editId="35083425">
             <wp:extent cx="2987675" cy="1690370"/>
             <wp:effectExtent l="0" t="0" r="3175" b="5080"/>
             <wp:docPr id="50" name="Imagem 50"/>
@@ -13190,7 +13190,7 @@
           <w:lang w:eastAsia="pt-BR"/>
         </w:rPr>
         <w:drawing>
-          <wp:inline distT="0" distB="0" distL="0" distR="0" wp14:anchorId="5DCA6C5F" wp14:editId="39AC5E44">
+          <wp:inline distT="0" distB="0" distL="0" distR="0" wp14:anchorId="16C53A26" wp14:editId="27547AF4">
             <wp:extent cx="2519680" cy="1775460"/>
             <wp:effectExtent l="0" t="0" r="0" b="0"/>
             <wp:docPr id="49" name="Imagem 49" descr="imagem_01"/>
@@ -13569,7 +13569,7 @@
           <w:lang w:eastAsia="pt-BR"/>
         </w:rPr>
         <w:drawing>
-          <wp:inline distT="0" distB="0" distL="0" distR="0" wp14:anchorId="24A923CE" wp14:editId="07CF6C28">
+          <wp:inline distT="0" distB="0" distL="0" distR="0" wp14:anchorId="6EFDB07D" wp14:editId="1568A10D">
             <wp:extent cx="1467485" cy="1467485"/>
             <wp:effectExtent l="0" t="0" r="0" b="0"/>
             <wp:docPr id="47" name="Imagem 47" descr="sensorTCjpg"/>
@@ -14201,7 +14201,7 @@
           <w:lang w:eastAsia="pt-BR"/>
         </w:rPr>
         <w:drawing>
-          <wp:inline distT="0" distB="0" distL="0" distR="0" wp14:anchorId="3B74F799" wp14:editId="114B83D9">
+          <wp:inline distT="0" distB="0" distL="0" distR="0" wp14:anchorId="69F72A17" wp14:editId="4A16A14D">
             <wp:extent cx="5614035" cy="3348990"/>
             <wp:effectExtent l="0" t="0" r="5715" b="3810"/>
             <wp:docPr id="44" name="Imagem 44"/>
@@ -16246,6 +16246,7 @@
       <w:r>
         <w:rPr>
           <w:b/>
+          <w:lang w:val="en-US"/>
         </w:rPr>
         <w:t xml:space="preserve">Figura </w:t>
       </w:r>
@@ -16253,6 +16254,7 @@
         <w:rPr>
           <w:b/>
           <w:noProof/>
+          <w:lang w:val="en-US"/>
         </w:rPr>
         <w:t>5</w:t>
       </w:r>
@@ -16366,7 +16368,7 @@
           <w:lang w:eastAsia="pt-BR"/>
         </w:rPr>
         <w:drawing>
-          <wp:inline distT="0" distB="0" distL="0" distR="0" wp14:anchorId="190DD874" wp14:editId="43358B98">
+          <wp:inline distT="0" distB="0" distL="0" distR="0" wp14:anchorId="6136E4DB" wp14:editId="11F69641">
             <wp:extent cx="4540250" cy="3030220"/>
             <wp:effectExtent l="0" t="0" r="0" b="0"/>
             <wp:docPr id="43" name="Imagem 43"/>
@@ -19624,7 +19626,7 @@
       <w:r>
         <w:t>METODOLÓGICO</w:t>
       </w:r>
-      <w:bookmarkEnd w:id="5"/>
+      <w:bookmarkEnd w:id="4"/>
       <w:bookmarkEnd w:id="131"/>
     </w:p>
     <w:p>
@@ -20340,7 +20342,7 @@
           <w:lang w:eastAsia="pt-BR"/>
         </w:rPr>
         <w:drawing>
-          <wp:inline distT="0" distB="0" distL="0" distR="0" wp14:anchorId="78391B8F" wp14:editId="41E338E1">
+          <wp:inline distT="0" distB="0" distL="0" distR="0" wp14:anchorId="3BEEF648" wp14:editId="596B0A9C">
             <wp:extent cx="5753735" cy="3027680"/>
             <wp:effectExtent l="0" t="0" r="0" b="1270"/>
             <wp:docPr id="46" name="Imagem 46" descr="C:\Users\Guilherme Sanches\Desktop\diagrama.JPG"/>
@@ -20627,7 +20629,7 @@
           <w:lang w:eastAsia="pt-BR"/>
         </w:rPr>
         <w:drawing>
-          <wp:inline distT="0" distB="0" distL="0" distR="0" wp14:anchorId="4509FA5C" wp14:editId="2AD68778">
+          <wp:inline distT="0" distB="0" distL="0" distR="0" wp14:anchorId="7A82F66F" wp14:editId="0D34F285">
             <wp:extent cx="5760085" cy="4712970"/>
             <wp:effectExtent l="0" t="0" r="0" b="0"/>
             <wp:docPr id="8" name="Imagem 8"/>
@@ -23055,7 +23057,7 @@
           <w:lang w:eastAsia="pt-BR"/>
         </w:rPr>
         <w:drawing>
-          <wp:inline distT="0" distB="0" distL="0" distR="0" wp14:anchorId="0317DD97" wp14:editId="459C98E9">
+          <wp:inline distT="0" distB="0" distL="0" distR="0" wp14:anchorId="434884E6" wp14:editId="501F4851">
             <wp:extent cx="3305175" cy="2493900"/>
             <wp:effectExtent l="0" t="0" r="0" b="1905"/>
             <wp:docPr id="22" name="Imagem 22" descr="C:\Users\Guilherme Sanches\Desktop\formatado.jpg"/>
@@ -23259,7 +23261,7 @@
           <w:lang w:eastAsia="pt-BR"/>
         </w:rPr>
         <w:drawing>
-          <wp:inline distT="0" distB="0" distL="0" distR="0" wp14:anchorId="23A2FF2F" wp14:editId="3F248511">
+          <wp:inline distT="0" distB="0" distL="0" distR="0" wp14:anchorId="5B262051" wp14:editId="60B2BBE9">
             <wp:extent cx="1956391" cy="1270281"/>
             <wp:effectExtent l="0" t="0" r="6350" b="6350"/>
             <wp:docPr id="23" name="Imagem 23" descr="C:\Users\Guilherme Sanches\Desktop\opcao.jpg"/>
@@ -23470,7 +23472,7 @@
           <w:lang w:eastAsia="pt-BR"/>
         </w:rPr>
         <w:drawing>
-          <wp:inline distT="0" distB="0" distL="0" distR="0" wp14:anchorId="7711B297" wp14:editId="7CFD4DC0">
+          <wp:inline distT="0" distB="0" distL="0" distR="0" wp14:anchorId="43DFB67B" wp14:editId="7868688B">
             <wp:extent cx="5166557" cy="3600450"/>
             <wp:effectExtent l="0" t="0" r="0" b="0"/>
             <wp:docPr id="24" name="Imagem 24" descr="C:\Users\Guilherme Sanches\Desktop\raiz.jpg"/>
@@ -23783,7 +23785,7 @@
           <w:lang w:eastAsia="pt-BR"/>
         </w:rPr>
         <w:drawing>
-          <wp:inline distT="0" distB="0" distL="0" distR="0" wp14:anchorId="1C9CCB8B" wp14:editId="463952A9">
+          <wp:inline distT="0" distB="0" distL="0" distR="0" wp14:anchorId="587F90DC" wp14:editId="30E52535">
             <wp:extent cx="2482462" cy="2108063"/>
             <wp:effectExtent l="0" t="0" r="0" b="6985"/>
             <wp:docPr id="26" name="Imagem 26" descr="C:\Users\Guilherme Sanches\Desktop\tela-raspberry.JPG"/>
@@ -24017,7 +24019,7 @@
           <w:lang w:eastAsia="pt-BR"/>
         </w:rPr>
         <w:drawing>
-          <wp:inline distT="0" distB="0" distL="0" distR="0" wp14:anchorId="2024FBF5" wp14:editId="45E2A252">
+          <wp:inline distT="0" distB="0" distL="0" distR="0" wp14:anchorId="61D14190" wp14:editId="33CD0CF3">
             <wp:extent cx="4912413" cy="1552575"/>
             <wp:effectExtent l="0" t="0" r="2540" b="0"/>
             <wp:docPr id="27" name="Imagem 27" descr="C:\Users\Guilherme Sanches\Desktop\DSCN0054.JPG"/>
@@ -24272,7 +24274,7 @@
           <w:lang w:eastAsia="pt-BR"/>
         </w:rPr>
         <w:drawing>
-          <wp:inline distT="0" distB="0" distL="0" distR="0" wp14:anchorId="227A0619" wp14:editId="3E48AC8C">
+          <wp:inline distT="0" distB="0" distL="0" distR="0" wp14:anchorId="5C76A5BC" wp14:editId="4EC106DF">
             <wp:extent cx="2661542" cy="2000250"/>
             <wp:effectExtent l="0" t="0" r="5715" b="0"/>
             <wp:docPr id="28" name="Imagem 28" descr="C:\Users\Guilherme Sanches\Desktop\DSCN0058.JPG"/>
@@ -25250,10 +25252,14 @@
         <w:fldChar w:fldCharType="separate"/>
       </w:r>
       <w:r>
+        <w:rPr>
+          <w:b/>
+        </w:rPr>
         <w:t xml:space="preserve">Quadro </w:t>
       </w:r>
       <w:r>
         <w:rPr>
+          <w:b/>
           <w:noProof/>
         </w:rPr>
         <w:t>8</w:t>
@@ -25274,10 +25280,14 @@
         <w:fldChar w:fldCharType="separate"/>
       </w:r>
       <w:r>
+        <w:rPr>
+          <w:b/>
+        </w:rPr>
         <w:t xml:space="preserve">Quadro </w:t>
       </w:r>
       <w:r>
         <w:rPr>
+          <w:b/>
           <w:noProof/>
         </w:rPr>
         <w:t>9</w:t>
@@ -28304,7 +28314,7 @@
           <w:lang w:eastAsia="pt-BR"/>
         </w:rPr>
         <w:drawing>
-          <wp:inline distT="0" distB="0" distL="0" distR="0" wp14:anchorId="05104AEF" wp14:editId="5D175EA8">
+          <wp:inline distT="0" distB="0" distL="0" distR="0" wp14:anchorId="5E31703A" wp14:editId="29AB4B65">
             <wp:extent cx="2619191" cy="3977287"/>
             <wp:effectExtent l="0" t="0" r="0" b="4445"/>
             <wp:docPr id="48" name="Imagem 48" descr="C:\Users\Guilherme Sanches\Desktop\currentOnly_bb.png"/>
@@ -31816,7 +31826,7 @@
           <w:lang w:eastAsia="pt-BR"/>
         </w:rPr>
         <w:drawing>
-          <wp:inline distT="0" distB="0" distL="0" distR="0" wp14:anchorId="649736D5" wp14:editId="181F877C">
+          <wp:inline distT="0" distB="0" distL="0" distR="0" wp14:anchorId="2B7831DE" wp14:editId="3D1DD2C3">
             <wp:extent cx="4955317" cy="3010619"/>
             <wp:effectExtent l="0" t="0" r="0" b="0"/>
             <wp:docPr id="29" name="Imagem 29" descr="C:\Users\Guilherme Sanches\Desktop\wireframeLogin.PNG"/>
@@ -32007,7 +32017,7 @@
           <w:lang w:eastAsia="pt-BR"/>
         </w:rPr>
         <w:drawing>
-          <wp:inline distT="0" distB="0" distL="0" distR="0" wp14:anchorId="0C9D6E6D" wp14:editId="0EA1FEED">
+          <wp:inline distT="0" distB="0" distL="0" distR="0" wp14:anchorId="3C2B56C3" wp14:editId="65AC3B19">
             <wp:extent cx="4973955" cy="2982604"/>
             <wp:effectExtent l="0" t="0" r="0" b="8255"/>
             <wp:docPr id="30" name="Imagem 30" descr="C:\Users\Guilherme Sanches\Desktop\wireframesPainel.PNG"/>
@@ -32267,7 +32277,7 @@
           <w:lang w:eastAsia="pt-BR"/>
         </w:rPr>
         <w:drawing>
-          <wp:inline distT="0" distB="0" distL="0" distR="0" wp14:anchorId="77BD8DD4" wp14:editId="3DF70603">
+          <wp:inline distT="0" distB="0" distL="0" distR="0" wp14:anchorId="1B641A22" wp14:editId="6A4B3AFA">
             <wp:extent cx="7603233" cy="2838450"/>
             <wp:effectExtent l="0" t="0" r="0" b="0"/>
             <wp:docPr id="32" name="Imagem 32" descr="C:\Users\Guilherme Sanches\Desktop\model_database.png"/>
@@ -32797,7 +32807,7 @@
           <w:lang w:eastAsia="pt-BR"/>
         </w:rPr>
         <w:drawing>
-          <wp:inline distT="0" distB="0" distL="0" distR="0" wp14:anchorId="48AE6EA4" wp14:editId="66D76357">
+          <wp:inline distT="0" distB="0" distL="0" distR="0" wp14:anchorId="6322849A" wp14:editId="3E45E47B">
             <wp:extent cx="4152900" cy="3195815"/>
             <wp:effectExtent l="0" t="0" r="0" b="5080"/>
             <wp:docPr id="36" name="Imagem 36" descr="C:\Users\Guilherme Sanches\Desktop\Express.PNG"/>
@@ -33157,7 +33167,7 @@
           <w:lang w:eastAsia="pt-BR"/>
         </w:rPr>
         <w:drawing>
-          <wp:inline distT="0" distB="0" distL="0" distR="0" wp14:anchorId="700AF1AB" wp14:editId="6EE630FE">
+          <wp:inline distT="0" distB="0" distL="0" distR="0" wp14:anchorId="1A5B290A" wp14:editId="36421CC1">
             <wp:extent cx="5720080" cy="6794500"/>
             <wp:effectExtent l="0" t="0" r="0" b="6350"/>
             <wp:docPr id="35" name="Imagem 35" descr="C:\Users\Guilherme Sanches\Desktop\package.PNG"/>
@@ -34501,7 +34511,7 @@
           <w:lang w:eastAsia="pt-BR"/>
         </w:rPr>
         <w:drawing>
-          <wp:inline distT="0" distB="0" distL="0" distR="0" wp14:anchorId="0FF2747E" wp14:editId="636BAEC2">
+          <wp:inline distT="0" distB="0" distL="0" distR="0" wp14:anchorId="2155F3D4" wp14:editId="7977CC13">
             <wp:extent cx="1445895" cy="3221355"/>
             <wp:effectExtent l="0" t="0" r="1905" b="0"/>
             <wp:docPr id="38" name="Imagem 38" descr="C:\Users\Guilherme Sanches\Desktop\estrutura.PNG"/>
@@ -34729,7 +34739,7 @@
           <w:lang w:eastAsia="pt-BR"/>
         </w:rPr>
         <w:drawing>
-          <wp:inline distT="0" distB="0" distL="0" distR="0" wp14:anchorId="351C3007" wp14:editId="156B576F">
+          <wp:inline distT="0" distB="0" distL="0" distR="0" wp14:anchorId="03DD00B9" wp14:editId="50716A96">
             <wp:extent cx="2805222" cy="2247900"/>
             <wp:effectExtent l="0" t="0" r="0" b="0"/>
             <wp:docPr id="39" name="Imagem 39" descr="C:\Users\Guilherme Sanches\Desktop\dependencias.PNG"/>
@@ -37129,7 +37139,7 @@
           <w:lang w:eastAsia="pt-BR"/>
         </w:rPr>
         <w:pict>
-          <v:shape id="_x0000_i1026" type="#_x0000_t75" style="width:132.75pt;height:279.75pt">
+          <v:shape id="_x0000_i1026" type="#_x0000_t75" style="width:132.45pt;height:279.85pt">
             <v:imagedata r:id="rId33" o:title="estruturapastasclienteweb"/>
           </v:shape>
         </w:pict>
@@ -37460,7 +37470,7 @@
           <w:lang w:eastAsia="pt-BR"/>
         </w:rPr>
         <w:drawing>
-          <wp:inline distT="0" distB="0" distL="0" distR="0" wp14:anchorId="5205FD76" wp14:editId="4AD9844A">
+          <wp:inline distT="0" distB="0" distL="0" distR="0" wp14:anchorId="2A12CADE" wp14:editId="2DFD8057">
             <wp:extent cx="1379725" cy="3183147"/>
             <wp:effectExtent l="0" t="0" r="0" b="0"/>
             <wp:docPr id="45" name="Imagem 45" descr="C:\Users\Guilherme Sanches\Desktop\am.PNG"/>
@@ -37572,7 +37582,7 @@
         <mc:AlternateContent>
           <mc:Choice Requires="wps">
             <w:drawing>
-              <wp:anchor distT="0" distB="0" distL="114300" distR="114300" simplePos="0" relativeHeight="251687424" behindDoc="0" locked="0" layoutInCell="1" allowOverlap="1" wp14:anchorId="15B4DE5B" wp14:editId="56C309DF">
+              <wp:anchor distT="0" distB="0" distL="114300" distR="114300" simplePos="0" relativeHeight="251687424" behindDoc="0" locked="0" layoutInCell="1" allowOverlap="1" wp14:anchorId="71314D57" wp14:editId="0B70E43E">
                 <wp:simplePos x="0" y="0"/>
                 <wp:positionH relativeFrom="column">
                   <wp:posOffset>5485765</wp:posOffset>
@@ -37642,7 +37652,7 @@
               </wp:anchor>
             </w:drawing>
           </mc:Choice>
-          <mc:Fallback xmlns:cx2="http://schemas.microsoft.com/office/drawing/2015/10/21/chartex">
+          <mc:Fallback>
             <w:pict>
               <v:rect w14:anchorId="4AA0B9B4" id="Rectangle 12" o:spid="_x0000_s1026" style="position:absolute;margin-left:431.95pt;margin-top:-54pt;width:36.05pt;height:27.05pt;z-index:251687424;visibility:visible;mso-wrap-style:square;mso-width-percent:0;mso-height-percent:0;mso-wrap-distance-left:9pt;mso-wrap-distance-top:0;mso-wrap-distance-right:9pt;mso-wrap-distance-bottom:0;mso-position-horizontal:absolute;mso-position-horizontal-relative:text;mso-position-vertical:absolute;mso-position-vertical-relative:text;mso-width-percent:0;mso-height-percent:0;mso-width-relative:margin;mso-height-relative:margin;v-text-anchor:top" o:gfxdata="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" fillcolor="white [3212]" strokecolor="white [3212]">
                 <w10:wrap type="through"/>
@@ -37659,7 +37669,7 @@
         <mc:AlternateContent>
           <mc:Choice Requires="wps">
             <w:drawing>
-              <wp:anchor distT="0" distB="0" distL="114300" distR="114300" simplePos="0" relativeHeight="251686400" behindDoc="0" locked="0" layoutInCell="1" allowOverlap="1" wp14:anchorId="135E8E6D" wp14:editId="2D8A99FB">
+              <wp:anchor distT="0" distB="0" distL="114300" distR="114300" simplePos="0" relativeHeight="251686400" behindDoc="0" locked="0" layoutInCell="1" allowOverlap="1" wp14:anchorId="04F0C5B7" wp14:editId="23DDB0E2">
                 <wp:simplePos x="0" y="0"/>
                 <wp:positionH relativeFrom="column">
                   <wp:posOffset>5486400</wp:posOffset>
@@ -37729,7 +37739,7 @@
               </wp:anchor>
             </w:drawing>
           </mc:Choice>
-          <mc:Fallback xmlns:cx2="http://schemas.microsoft.com/office/drawing/2015/10/21/chartex">
+          <mc:Fallback>
             <w:pict>
               <v:rect w14:anchorId="4FEFF1E3" id="Rectangle 13" o:spid="_x0000_s1026" style="position:absolute;margin-left:6in;margin-top:-54pt;width:36.05pt;height:27.05pt;z-index:251686400;visibility:visible;mso-wrap-style:square;mso-width-percent:0;mso-height-percent:0;mso-wrap-distance-left:9pt;mso-wrap-distance-top:0;mso-wrap-distance-right:9pt;mso-wrap-distance-bottom:0;mso-position-horizontal:absolute;mso-position-horizontal-relative:text;mso-position-vertical:absolute;mso-position-vertical-relative:text;mso-width-percent:0;mso-height-percent:0;mso-width-relative:margin;mso-height-relative:margin;v-text-anchor:top" o:gfxdata="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" fillcolor="white [3212]" strokecolor="white [3212]">
                 <w10:wrap type="through"/>
@@ -37934,7 +37944,7 @@
           <w:lang w:eastAsia="pt-BR"/>
         </w:rPr>
         <w:drawing>
-          <wp:inline distT="0" distB="0" distL="0" distR="0" wp14:anchorId="3941F65E" wp14:editId="3295593A">
+          <wp:inline distT="0" distB="0" distL="0" distR="0" wp14:anchorId="0AD798CF" wp14:editId="0C0DF45A">
             <wp:extent cx="3220278" cy="2413432"/>
             <wp:effectExtent l="0" t="0" r="0" b="6350"/>
             <wp:docPr id="14" name="Imagem 14" descr="C:\Users\Guilherme Sanches\Desktop\ligaçãosensores.jpg"/>
@@ -38147,7 +38157,7 @@
           <w:lang w:eastAsia="pt-BR"/>
         </w:rPr>
         <w:drawing>
-          <wp:inline distT="0" distB="0" distL="0" distR="0" wp14:anchorId="268CE12F" wp14:editId="05A79D1F">
+          <wp:inline distT="0" distB="0" distL="0" distR="0" wp14:anchorId="0E63C830" wp14:editId="2503825A">
             <wp:extent cx="5760085" cy="2190115"/>
             <wp:effectExtent l="0" t="0" r="0" b="635"/>
             <wp:docPr id="18" name="Imagem 18"/>
@@ -38329,7 +38339,7 @@
           <w:lang w:eastAsia="pt-BR"/>
         </w:rPr>
         <w:drawing>
-          <wp:inline distT="0" distB="0" distL="0" distR="0" wp14:anchorId="0A4367F6" wp14:editId="56F7F699">
+          <wp:inline distT="0" distB="0" distL="0" distR="0" wp14:anchorId="12AC70EB" wp14:editId="7C74A003">
             <wp:extent cx="3213100" cy="2408052"/>
             <wp:effectExtent l="0" t="0" r="6350" b="0"/>
             <wp:docPr id="16" name="Imagem 16" descr="C:\Users\Guilherme Sanches\Desktop\sensores.jpg"/>
@@ -38538,7 +38548,7 @@
           <w:lang w:eastAsia="pt-BR"/>
         </w:rPr>
         <w:drawing>
-          <wp:inline distT="0" distB="0" distL="0" distR="0" wp14:anchorId="01BC2833" wp14:editId="2A5ECD1F">
+          <wp:inline distT="0" distB="0" distL="0" distR="0" wp14:anchorId="212B9F95" wp14:editId="2195E0C9">
             <wp:extent cx="4210050" cy="1866900"/>
             <wp:effectExtent l="0" t="0" r="0" b="0"/>
             <wp:docPr id="19" name="Imagem 19" descr="C:\Users\Guilherme Sanches\Desktop\figura1.PNG"/>
@@ -38813,7 +38823,7 @@
           <w:lang w:eastAsia="pt-BR"/>
         </w:rPr>
         <w:drawing>
-          <wp:inline distT="0" distB="0" distL="0" distR="0" wp14:anchorId="11EFF8A1" wp14:editId="3E220537">
+          <wp:inline distT="0" distB="0" distL="0" distR="0" wp14:anchorId="0DDD47B4" wp14:editId="7D147F35">
             <wp:extent cx="2990850" cy="508000"/>
             <wp:effectExtent l="0" t="0" r="0" b="6350"/>
             <wp:docPr id="20" name="Imagem 20" descr="C:\Users\Guilherme Sanches\Desktop\Figura2.PNG"/>
@@ -38949,7 +38959,7 @@
           <w:lang w:eastAsia="pt-BR"/>
         </w:rPr>
         <w:drawing>
-          <wp:inline distT="0" distB="0" distL="0" distR="0" wp14:anchorId="3A2EE8D2" wp14:editId="34A691F6">
+          <wp:inline distT="0" distB="0" distL="0" distR="0" wp14:anchorId="166104A6" wp14:editId="22FC1977">
             <wp:extent cx="3041650" cy="514350"/>
             <wp:effectExtent l="0" t="0" r="6350" b="0"/>
             <wp:docPr id="21" name="Imagem 21" descr="C:\Users\Guilherme Sanches\Desktop\Figura3.PNG"/>
@@ -39243,7 +39253,7 @@
       </w:pPr>
       <w:r>
         <w:pict>
-          <v:shape id="_x0000_i1027" type="#_x0000_t75" style="width:453.75pt;height:150pt">
+          <v:shape id="_x0000_i1027" type="#_x0000_t75" style="width:453.75pt;height:150.1pt">
             <v:imagedata r:id="rId42" o:title="diagnostico"/>
           </v:shape>
         </w:pict>
@@ -39433,7 +39443,7 @@
           <w:lang w:eastAsia="pt-BR"/>
         </w:rPr>
         <w:drawing>
-          <wp:inline distT="0" distB="0" distL="0" distR="0" wp14:anchorId="753A63C1" wp14:editId="5C11D7B3">
+          <wp:inline distT="0" distB="0" distL="0" distR="0" wp14:anchorId="3C69B6CF" wp14:editId="3E96EF1A">
             <wp:extent cx="5552904" cy="2626124"/>
             <wp:effectExtent l="0" t="0" r="0" b="3175"/>
             <wp:docPr id="25" name="Imagem 25" descr="C:\Users\Guilherme Sanches\Desktop\Figura4.PNG"/>
@@ -39612,7 +39622,7 @@
           <w:lang w:eastAsia="pt-BR"/>
         </w:rPr>
         <w:drawing>
-          <wp:inline distT="0" distB="0" distL="0" distR="0" wp14:anchorId="338CE025" wp14:editId="3E7FB76B">
+          <wp:inline distT="0" distB="0" distL="0" distR="0" wp14:anchorId="3F5F925C" wp14:editId="507EAC10">
             <wp:extent cx="5414877" cy="1924493"/>
             <wp:effectExtent l="0" t="0" r="0" b="0"/>
             <wp:docPr id="31" name="Imagem 31" descr="C:\Users\Guilherme Sanches\Desktop\Figura5.PNG"/>
@@ -39849,7 +39859,7 @@
           <w:lang w:eastAsia="pt-BR"/>
         </w:rPr>
         <w:drawing>
-          <wp:inline distT="0" distB="0" distL="0" distR="0" wp14:anchorId="44AC64C1" wp14:editId="24A214A2">
+          <wp:inline distT="0" distB="0" distL="0" distR="0" wp14:anchorId="269BB715" wp14:editId="3ECB6F3B">
             <wp:extent cx="2799403" cy="3730991"/>
             <wp:effectExtent l="0" t="8573" r="0" b="0"/>
             <wp:docPr id="17" name="Imagem 17" descr="C:\Users\Guilherme Sanches\Desktop\alicateamperimetro.jpg"/>
@@ -40033,7 +40043,7 @@
       </w:pPr>
       <w:r>
         <w:pict>
-          <v:shape id="_x0000_i1028" type="#_x0000_t75" style="width:263.25pt;height:258pt">
+          <v:shape id="_x0000_i1028" type="#_x0000_t75" style="width:263.55pt;height:258.1pt">
             <v:imagedata r:id="rId46" o:title="grafico3"/>
           </v:shape>
         </w:pict>
@@ -40156,7 +40166,7 @@
       </w:pPr>
       <w:r>
         <w:pict>
-          <v:shape id="_x0000_i1029" type="#_x0000_t75" style="width:252.75pt;height:246.75pt">
+          <v:shape id="_x0000_i1029" type="#_x0000_t75" style="width:252.7pt;height:246.55pt">
             <v:imagedata r:id="rId47" o:title="grafico32"/>
           </v:shape>
         </w:pict>
@@ -40345,7 +40355,7 @@
               </wp:anchor>
             </w:drawing>
           </mc:Choice>
-          <mc:Fallback xmlns:cx2="http://schemas.microsoft.com/office/drawing/2015/10/21/chartex">
+          <mc:Fallback>
             <w:pict>
               <v:rect w14:anchorId="52A36B43" id="Rectangle 15" o:spid="_x0000_s1026" style="position:absolute;margin-left:423pt;margin-top:-54pt;width:36.05pt;height:27.05pt;z-index:251682304;visibility:visible;mso-wrap-style:square;mso-width-percent:0;mso-height-percent:0;mso-wrap-distance-left:9pt;mso-wrap-distance-top:0;mso-wrap-distance-right:9pt;mso-wrap-distance-bottom:0;mso-position-horizontal:absolute;mso-position-horizontal-relative:text;mso-position-vertical:absolute;mso-position-vertical-relative:text;mso-width-percent:0;mso-height-percent:0;mso-width-relative:margin;mso-height-relative:margin;v-text-anchor:top" o:gfxdata="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" fillcolor="white [3212]" strokecolor="white [3212]">
                 <w10:wrap type="through"/>
@@ -41425,7 +41435,7 @@
               </wp:anchor>
             </w:drawing>
           </mc:Choice>
-          <mc:Fallback xmlns:cx2="http://schemas.microsoft.com/office/drawing/2015/10/21/chartex">
+          <mc:Fallback>
             <w:pict>
               <v:rect w14:anchorId="6DC11950" id="Rectangle 15" o:spid="_x0000_s1026" style="position:absolute;margin-left:423pt;margin-top:-54pt;width:36.05pt;height:27.05pt;z-index:251684352;visibility:visible;mso-wrap-style:square;mso-width-percent:0;mso-height-percent:0;mso-wrap-distance-left:9pt;mso-wrap-distance-top:0;mso-wrap-distance-right:9pt;mso-wrap-distance-bottom:0;mso-position-horizontal:absolute;mso-position-horizontal-relative:text;mso-position-vertical:absolute;mso-position-vertical-relative:text;mso-width-percent:0;mso-height-percent:0;mso-width-relative:margin;mso-height-relative:margin;v-text-anchor:top" o:gfxdata="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" fillcolor="white [3212]" strokecolor="white [3212]">
                 <w10:wrap type="through"/>
@@ -41458,7 +41468,7 @@
 </file>
 
 <file path=word/endnotes.xml><?xml version="1.0" encoding="utf-8"?>
-<w:endnotes xmlns:wpc="http://schemas.microsoft.com/office/word/2010/wordprocessingCanvas" xmlns:cx="http://schemas.microsoft.com/office/drawing/2014/chartex" xmlns:cx1="http://schemas.microsoft.com/office/drawing/2015/9/8/chartex" xmlns:mc="http://schemas.openxmlformats.org/markup-compatibility/2006" xmlns:o="urn:schemas-microsoft-com:office:office" xmlns:r="http://schemas.openxmlformats.org/officeDocument/2006/relationships" xmlns:m="http://schemas.openxmlformats.org/officeDocument/2006/math" xmlns:v="urn:schemas-microsoft-com:vml" xmlns:wp14="http://schemas.microsoft.com/office/word/2010/wordprocessingDrawing" xmlns:wp="http://schemas.openxmlformats.org/drawingml/2006/wordprocessingDrawing" xmlns:w10="urn:schemas-microsoft-com:office:word" xmlns:w="http://schemas.openxmlformats.org/wordprocessingml/2006/main" xmlns:w14="http://schemas.microsoft.com/office/word/2010/wordml" xmlns:w15="http://schemas.microsoft.com/office/word/2012/wordml" xmlns:w16se="http://schemas.microsoft.com/office/word/2015/wordml/symex" xmlns:wpg="http://schemas.microsoft.com/office/word/2010/wordprocessingGroup" xmlns:wpi="http://schemas.microsoft.com/office/word/2010/wordprocessingInk" xmlns:wne="http://schemas.microsoft.com/office/word/2006/wordml" xmlns:wps="http://schemas.microsoft.com/office/word/2010/wordprocessingShape" mc:Ignorable="w14 w15 w16se wp14">
+<w:endnotes xmlns:wpc="http://schemas.microsoft.com/office/word/2010/wordprocessingCanvas" xmlns:cx="http://schemas.microsoft.com/office/drawing/2014/chartex" xmlns:cx1="http://schemas.microsoft.com/office/drawing/2015/9/8/chartex" xmlns:cx2="http://schemas.microsoft.com/office/drawing/2015/10/21/chartex" xmlns:mc="http://schemas.openxmlformats.org/markup-compatibility/2006" xmlns:o="urn:schemas-microsoft-com:office:office" xmlns:r="http://schemas.openxmlformats.org/officeDocument/2006/relationships" xmlns:m="http://schemas.openxmlformats.org/officeDocument/2006/math" xmlns:v="urn:schemas-microsoft-com:vml" xmlns:wp14="http://schemas.microsoft.com/office/word/2010/wordprocessingDrawing" xmlns:wp="http://schemas.openxmlformats.org/drawingml/2006/wordprocessingDrawing" xmlns:w10="urn:schemas-microsoft-com:office:word" xmlns:w="http://schemas.openxmlformats.org/wordprocessingml/2006/main" xmlns:w14="http://schemas.microsoft.com/office/word/2010/wordml" xmlns:w15="http://schemas.microsoft.com/office/word/2012/wordml" xmlns:w16se="http://schemas.microsoft.com/office/word/2015/wordml/symex" xmlns:wpg="http://schemas.microsoft.com/office/word/2010/wordprocessingGroup" xmlns:wpi="http://schemas.microsoft.com/office/word/2010/wordprocessingInk" xmlns:wne="http://schemas.microsoft.com/office/word/2006/wordml" xmlns:wps="http://schemas.microsoft.com/office/word/2010/wordprocessingShape" mc:Ignorable="w14 w15 w16se wp14">
   <w:endnote w:type="separator" w:id="-1">
     <w:p>
       <w:pPr>
@@ -41483,7 +41493,7 @@
 </file>
 
 <file path=word/footnotes.xml><?xml version="1.0" encoding="utf-8"?>
-<w:footnotes xmlns:wpc="http://schemas.microsoft.com/office/word/2010/wordprocessingCanvas" xmlns:cx="http://schemas.microsoft.com/office/drawing/2014/chartex" xmlns:cx1="http://schemas.microsoft.com/office/drawing/2015/9/8/chartex" xmlns:mc="http://schemas.openxmlformats.org/markup-compatibility/2006" xmlns:o="urn:schemas-microsoft-com:office:office" xmlns:r="http://schemas.openxmlformats.org/officeDocument/2006/relationships" xmlns:m="http://schemas.openxmlformats.org/officeDocument/2006/math" xmlns:v="urn:schemas-microsoft-com:vml" xmlns:wp14="http://schemas.microsoft.com/office/word/2010/wordprocessingDrawing" xmlns:wp="http://schemas.openxmlformats.org/drawingml/2006/wordprocessingDrawing" xmlns:w10="urn:schemas-microsoft-com:office:word" xmlns:w="http://schemas.openxmlformats.org/wordprocessingml/2006/main" xmlns:w14="http://schemas.microsoft.com/office/word/2010/wordml" xmlns:w15="http://schemas.microsoft.com/office/word/2012/wordml" xmlns:w16se="http://schemas.microsoft.com/office/word/2015/wordml/symex" xmlns:wpg="http://schemas.microsoft.com/office/word/2010/wordprocessingGroup" xmlns:wpi="http://schemas.microsoft.com/office/word/2010/wordprocessingInk" xmlns:wne="http://schemas.microsoft.com/office/word/2006/wordml" xmlns:wps="http://schemas.microsoft.com/office/word/2010/wordprocessingShape" mc:Ignorable="w14 w15 w16se wp14">
+<w:footnotes xmlns:wpc="http://schemas.microsoft.com/office/word/2010/wordprocessingCanvas" xmlns:cx="http://schemas.microsoft.com/office/drawing/2014/chartex" xmlns:cx1="http://schemas.microsoft.com/office/drawing/2015/9/8/chartex" xmlns:cx2="http://schemas.microsoft.com/office/drawing/2015/10/21/chartex" xmlns:mc="http://schemas.openxmlformats.org/markup-compatibility/2006" xmlns:o="urn:schemas-microsoft-com:office:office" xmlns:r="http://schemas.openxmlformats.org/officeDocument/2006/relationships" xmlns:m="http://schemas.openxmlformats.org/officeDocument/2006/math" xmlns:v="urn:schemas-microsoft-com:vml" xmlns:wp14="http://schemas.microsoft.com/office/word/2010/wordprocessingDrawing" xmlns:wp="http://schemas.openxmlformats.org/drawingml/2006/wordprocessingDrawing" xmlns:w10="urn:schemas-microsoft-com:office:word" xmlns:w="http://schemas.openxmlformats.org/wordprocessingml/2006/main" xmlns:w14="http://schemas.microsoft.com/office/word/2010/wordml" xmlns:w15="http://schemas.microsoft.com/office/word/2012/wordml" xmlns:w16se="http://schemas.microsoft.com/office/word/2015/wordml/symex" xmlns:wpg="http://schemas.microsoft.com/office/word/2010/wordprocessingGroup" xmlns:wpi="http://schemas.microsoft.com/office/word/2010/wordprocessingInk" xmlns:wne="http://schemas.microsoft.com/office/word/2006/wordml" xmlns:wps="http://schemas.microsoft.com/office/word/2010/wordprocessingShape" mc:Ignorable="w14 w15 w16se wp14">
   <w:footnote w:type="separator" w:id="-1">
     <w:p>
       <w:pPr>
@@ -41739,7 +41749,7 @@
 </file>
 
 <file path=word/header1.xml><?xml version="1.0" encoding="utf-8"?>
-<w:hdr xmlns:wpc="http://schemas.microsoft.com/office/word/2010/wordprocessingCanvas" xmlns:cx="http://schemas.microsoft.com/office/drawing/2014/chartex" xmlns:cx1="http://schemas.microsoft.com/office/drawing/2015/9/8/chartex" xmlns:mc="http://schemas.openxmlformats.org/markup-compatibility/2006" xmlns:o="urn:schemas-microsoft-com:office:office" xmlns:r="http://schemas.openxmlformats.org/officeDocument/2006/relationships" xmlns:m="http://schemas.openxmlformats.org/officeDocument/2006/math" xmlns:v="urn:schemas-microsoft-com:vml" xmlns:wp14="http://schemas.microsoft.com/office/word/2010/wordprocessingDrawing" xmlns:wp="http://schemas.openxmlformats.org/drawingml/2006/wordprocessingDrawing" xmlns:w10="urn:schemas-microsoft-com:office:word" xmlns:w="http://schemas.openxmlformats.org/wordprocessingml/2006/main" xmlns:w14="http://schemas.microsoft.com/office/word/2010/wordml" xmlns:w15="http://schemas.microsoft.com/office/word/2012/wordml" xmlns:w16se="http://schemas.microsoft.com/office/word/2015/wordml/symex" xmlns:wpg="http://schemas.microsoft.com/office/word/2010/wordprocessingGroup" xmlns:wpi="http://schemas.microsoft.com/office/word/2010/wordprocessingInk" xmlns:wne="http://schemas.microsoft.com/office/word/2006/wordml" xmlns:wps="http://schemas.microsoft.com/office/word/2010/wordprocessingShape" mc:Ignorable="w14 w15 w16se wp14">
+<w:hdr xmlns:wpc="http://schemas.microsoft.com/office/word/2010/wordprocessingCanvas" xmlns:cx="http://schemas.microsoft.com/office/drawing/2014/chartex" xmlns:cx1="http://schemas.microsoft.com/office/drawing/2015/9/8/chartex" xmlns:cx2="http://schemas.microsoft.com/office/drawing/2015/10/21/chartex" xmlns:mc="http://schemas.openxmlformats.org/markup-compatibility/2006" xmlns:o="urn:schemas-microsoft-com:office:office" xmlns:r="http://schemas.openxmlformats.org/officeDocument/2006/relationships" xmlns:m="http://schemas.openxmlformats.org/officeDocument/2006/math" xmlns:v="urn:schemas-microsoft-com:vml" xmlns:wp14="http://schemas.microsoft.com/office/word/2010/wordprocessingDrawing" xmlns:wp="http://schemas.openxmlformats.org/drawingml/2006/wordprocessingDrawing" xmlns:w10="urn:schemas-microsoft-com:office:word" xmlns:w="http://schemas.openxmlformats.org/wordprocessingml/2006/main" xmlns:w14="http://schemas.microsoft.com/office/word/2010/wordml" xmlns:w15="http://schemas.microsoft.com/office/word/2012/wordml" xmlns:w16se="http://schemas.microsoft.com/office/word/2015/wordml/symex" xmlns:wpg="http://schemas.microsoft.com/office/word/2010/wordprocessingGroup" xmlns:wpi="http://schemas.microsoft.com/office/word/2010/wordprocessingInk" xmlns:wne="http://schemas.microsoft.com/office/word/2006/wordml" xmlns:wps="http://schemas.microsoft.com/office/word/2010/wordprocessingShape" mc:Ignorable="w14 w15 w16se wp14">
   <w:p>
     <w:pPr>
       <w:pStyle w:val="Cabealho"/>
@@ -41756,7 +41766,7 @@
 </file>
 
 <file path=word/header2.xml><?xml version="1.0" encoding="utf-8"?>
-<w:hdr xmlns:wpc="http://schemas.microsoft.com/office/word/2010/wordprocessingCanvas" xmlns:cx="http://schemas.microsoft.com/office/drawing/2014/chartex" xmlns:cx1="http://schemas.microsoft.com/office/drawing/2015/9/8/chartex" xmlns:mc="http://schemas.openxmlformats.org/markup-compatibility/2006" xmlns:o="urn:schemas-microsoft-com:office:office" xmlns:r="http://schemas.openxmlformats.org/officeDocument/2006/relationships" xmlns:m="http://schemas.openxmlformats.org/officeDocument/2006/math" xmlns:v="urn:schemas-microsoft-com:vml" xmlns:wp14="http://schemas.microsoft.com/office/word/2010/wordprocessingDrawing" xmlns:wp="http://schemas.openxmlformats.org/drawingml/2006/wordprocessingDrawing" xmlns:w10="urn:schemas-microsoft-com:office:word" xmlns:w="http://schemas.openxmlformats.org/wordprocessingml/2006/main" xmlns:w14="http://schemas.microsoft.com/office/word/2010/wordml" xmlns:w15="http://schemas.microsoft.com/office/word/2012/wordml" xmlns:w16se="http://schemas.microsoft.com/office/word/2015/wordml/symex" xmlns:wpg="http://schemas.microsoft.com/office/word/2010/wordprocessingGroup" xmlns:wpi="http://schemas.microsoft.com/office/word/2010/wordprocessingInk" xmlns:wne="http://schemas.microsoft.com/office/word/2006/wordml" xmlns:wps="http://schemas.microsoft.com/office/word/2010/wordprocessingShape" mc:Ignorable="w14 w15 w16se wp14">
+<w:hdr xmlns:wpc="http://schemas.microsoft.com/office/word/2010/wordprocessingCanvas" xmlns:cx="http://schemas.microsoft.com/office/drawing/2014/chartex" xmlns:cx1="http://schemas.microsoft.com/office/drawing/2015/9/8/chartex" xmlns:cx2="http://schemas.microsoft.com/office/drawing/2015/10/21/chartex" xmlns:mc="http://schemas.openxmlformats.org/markup-compatibility/2006" xmlns:o="urn:schemas-microsoft-com:office:office" xmlns:r="http://schemas.openxmlformats.org/officeDocument/2006/relationships" xmlns:m="http://schemas.openxmlformats.org/officeDocument/2006/math" xmlns:v="urn:schemas-microsoft-com:vml" xmlns:wp14="http://schemas.microsoft.com/office/word/2010/wordprocessingDrawing" xmlns:wp="http://schemas.openxmlformats.org/drawingml/2006/wordprocessingDrawing" xmlns:w10="urn:schemas-microsoft-com:office:word" xmlns:w="http://schemas.openxmlformats.org/wordprocessingml/2006/main" xmlns:w14="http://schemas.microsoft.com/office/word/2010/wordml" xmlns:w15="http://schemas.microsoft.com/office/word/2012/wordml" xmlns:w16se="http://schemas.microsoft.com/office/word/2015/wordml/symex" xmlns:wpg="http://schemas.microsoft.com/office/word/2010/wordprocessingGroup" xmlns:wpi="http://schemas.microsoft.com/office/word/2010/wordprocessingInk" xmlns:wne="http://schemas.microsoft.com/office/word/2006/wordml" xmlns:wps="http://schemas.microsoft.com/office/word/2010/wordprocessingShape" mc:Ignorable="w14 w15 w16se wp14">
   <w:p>
     <w:pPr>
       <w:pStyle w:val="Cabealho"/>
@@ -41772,7 +41782,7 @@
 </file>
 
 <file path=word/header3.xml><?xml version="1.0" encoding="utf-8"?>
-<w:hdr xmlns:wpc="http://schemas.microsoft.com/office/word/2010/wordprocessingCanvas" xmlns:cx="http://schemas.microsoft.com/office/drawing/2014/chartex" xmlns:cx1="http://schemas.microsoft.com/office/drawing/2015/9/8/chartex" xmlns:mc="http://schemas.openxmlformats.org/markup-compatibility/2006" xmlns:o="urn:schemas-microsoft-com:office:office" xmlns:r="http://schemas.openxmlformats.org/officeDocument/2006/relationships" xmlns:m="http://schemas.openxmlformats.org/officeDocument/2006/math" xmlns:v="urn:schemas-microsoft-com:vml" xmlns:wp14="http://schemas.microsoft.com/office/word/2010/wordprocessingDrawing" xmlns:wp="http://schemas.openxmlformats.org/drawingml/2006/wordprocessingDrawing" xmlns:w10="urn:schemas-microsoft-com:office:word" xmlns:w="http://schemas.openxmlformats.org/wordprocessingml/2006/main" xmlns:w14="http://schemas.microsoft.com/office/word/2010/wordml" xmlns:w15="http://schemas.microsoft.com/office/word/2012/wordml" xmlns:w16se="http://schemas.microsoft.com/office/word/2015/wordml/symex" xmlns:wpg="http://schemas.microsoft.com/office/word/2010/wordprocessingGroup" xmlns:wpi="http://schemas.microsoft.com/office/word/2010/wordprocessingInk" xmlns:wne="http://schemas.microsoft.com/office/word/2006/wordml" xmlns:wps="http://schemas.microsoft.com/office/word/2010/wordprocessingShape" mc:Ignorable="w14 w15 w16se wp14">
+<w:hdr xmlns:wpc="http://schemas.microsoft.com/office/word/2010/wordprocessingCanvas" xmlns:cx="http://schemas.microsoft.com/office/drawing/2014/chartex" xmlns:cx1="http://schemas.microsoft.com/office/drawing/2015/9/8/chartex" xmlns:cx2="http://schemas.microsoft.com/office/drawing/2015/10/21/chartex" xmlns:mc="http://schemas.openxmlformats.org/markup-compatibility/2006" xmlns:o="urn:schemas-microsoft-com:office:office" xmlns:r="http://schemas.openxmlformats.org/officeDocument/2006/relationships" xmlns:m="http://schemas.openxmlformats.org/officeDocument/2006/math" xmlns:v="urn:schemas-microsoft-com:vml" xmlns:wp14="http://schemas.microsoft.com/office/word/2010/wordprocessingDrawing" xmlns:wp="http://schemas.openxmlformats.org/drawingml/2006/wordprocessingDrawing" xmlns:w10="urn:schemas-microsoft-com:office:word" xmlns:w="http://schemas.openxmlformats.org/wordprocessingml/2006/main" xmlns:w14="http://schemas.microsoft.com/office/word/2010/wordml" xmlns:w15="http://schemas.microsoft.com/office/word/2012/wordml" xmlns:w16se="http://schemas.microsoft.com/office/word/2015/wordml/symex" xmlns:wpg="http://schemas.microsoft.com/office/word/2010/wordprocessingGroup" xmlns:wpi="http://schemas.microsoft.com/office/word/2010/wordprocessingInk" xmlns:wne="http://schemas.microsoft.com/office/word/2006/wordml" xmlns:wps="http://schemas.microsoft.com/office/word/2010/wordprocessingShape" mc:Ignorable="w14 w15 w16se wp14">
   <w:sdt>
     <w:sdtPr>
       <w:id w:val="-98335491"/>
@@ -41818,7 +41828,7 @@
 </file>
 
 <file path=word/numbering.xml><?xml version="1.0" encoding="utf-8"?>
-<w:numbering xmlns:wpc="http://schemas.microsoft.com/office/word/2010/wordprocessingCanvas" xmlns:cx="http://schemas.microsoft.com/office/drawing/2014/chartex" xmlns:cx1="http://schemas.microsoft.com/office/drawing/2015/9/8/chartex" xmlns:mc="http://schemas.openxmlformats.org/markup-compatibility/2006" xmlns:o="urn:schemas-microsoft-com:office:office" xmlns:r="http://schemas.openxmlformats.org/officeDocument/2006/relationships" xmlns:m="http://schemas.openxmlformats.org/officeDocument/2006/math" xmlns:v="urn:schemas-microsoft-com:vml" xmlns:wp14="http://schemas.microsoft.com/office/word/2010/wordprocessingDrawing" xmlns:wp="http://schemas.openxmlformats.org/drawingml/2006/wordprocessingDrawing" xmlns:w10="urn:schemas-microsoft-com:office:word" xmlns:w="http://schemas.openxmlformats.org/wordprocessingml/2006/main" xmlns:w14="http://schemas.microsoft.com/office/word/2010/wordml" xmlns:w15="http://schemas.microsoft.com/office/word/2012/wordml" xmlns:w16se="http://schemas.microsoft.com/office/word/2015/wordml/symex" xmlns:wpg="http://schemas.microsoft.com/office/word/2010/wordprocessingGroup" xmlns:wpi="http://schemas.microsoft.com/office/word/2010/wordprocessingInk" xmlns:wne="http://schemas.microsoft.com/office/word/2006/wordml" xmlns:wps="http://schemas.microsoft.com/office/word/2010/wordprocessingShape" mc:Ignorable="w14 w15 w16se wp14">
+<w:numbering xmlns:wpc="http://schemas.microsoft.com/office/word/2010/wordprocessingCanvas" xmlns:cx="http://schemas.microsoft.com/office/drawing/2014/chartex" xmlns:cx1="http://schemas.microsoft.com/office/drawing/2015/9/8/chartex" xmlns:cx2="http://schemas.microsoft.com/office/drawing/2015/10/21/chartex" xmlns:mc="http://schemas.openxmlformats.org/markup-compatibility/2006" xmlns:o="urn:schemas-microsoft-com:office:office" xmlns:r="http://schemas.openxmlformats.org/officeDocument/2006/relationships" xmlns:m="http://schemas.openxmlformats.org/officeDocument/2006/math" xmlns:v="urn:schemas-microsoft-com:vml" xmlns:wp14="http://schemas.microsoft.com/office/word/2010/wordprocessingDrawing" xmlns:wp="http://schemas.openxmlformats.org/drawingml/2006/wordprocessingDrawing" xmlns:w10="urn:schemas-microsoft-com:office:word" xmlns:w="http://schemas.openxmlformats.org/wordprocessingml/2006/main" xmlns:w14="http://schemas.microsoft.com/office/word/2010/wordml" xmlns:w15="http://schemas.microsoft.com/office/word/2012/wordml" xmlns:w16se="http://schemas.microsoft.com/office/word/2015/wordml/symex" xmlns:wpg="http://schemas.microsoft.com/office/word/2010/wordprocessingGroup" xmlns:wpi="http://schemas.microsoft.com/office/word/2010/wordprocessingInk" xmlns:wne="http://schemas.microsoft.com/office/word/2006/wordml" xmlns:wps="http://schemas.microsoft.com/office/word/2010/wordprocessingShape" mc:Ignorable="w14 w15 w16se wp14">
   <w:abstractNum w:abstractNumId="0" w15:restartNumberingAfterBreak="0">
     <w:nsid w:val="07126870"/>
     <w:multiLevelType w:val="hybridMultilevel"/>
@@ -45079,7 +45089,7 @@
       </w:pPr>
     </w:pPrDefault>
   </w:docDefaults>
-  <w:latentStyles w:defLockedState="0" w:defUIPriority="99" w:defSemiHidden="0" w:defUnhideWhenUsed="0" w:defQFormat="0" w:count="371">
+  <w:latentStyles w:defLockedState="0" w:defUIPriority="99" w:defSemiHidden="0" w:defUnhideWhenUsed="0" w:defQFormat="0" w:count="373">
     <w:lsdException w:name="Normal" w:uiPriority="0" w:qFormat="1"/>
     <w:lsdException w:name="heading 1" w:uiPriority="9" w:qFormat="1"/>
     <w:lsdException w:name="heading 2" w:semiHidden="1" w:uiPriority="9" w:unhideWhenUsed="1" w:qFormat="1"/>
@@ -45185,7 +45195,6 @@
     <w:lsdException w:name="HTML Sample" w:semiHidden="1" w:unhideWhenUsed="1"/>
     <w:lsdException w:name="HTML Typewriter" w:semiHidden="1" w:unhideWhenUsed="1"/>
     <w:lsdException w:name="HTML Variable" w:semiHidden="1" w:unhideWhenUsed="1"/>
-    <w:lsdException w:name="Normal Table" w:semiHidden="1" w:unhideWhenUsed="1"/>
     <w:lsdException w:name="annotation subject" w:semiHidden="1" w:unhideWhenUsed="1"/>
     <w:lsdException w:name="No List" w:semiHidden="1" w:unhideWhenUsed="1"/>
     <w:lsdException w:name="Outline List 1" w:semiHidden="1" w:unhideWhenUsed="1"/>
@@ -45231,11 +45240,9 @@
     <w:lsdException w:name="Table Subtle 1" w:semiHidden="1" w:unhideWhenUsed="1"/>
     <w:lsdException w:name="Table Subtle 2" w:semiHidden="1" w:unhideWhenUsed="1"/>
     <w:lsdException w:name="Table Web 1" w:semiHidden="1" w:unhideWhenUsed="1"/>
-    <w:lsdException w:name="Table Web 2" w:semiHidden="1" w:unhideWhenUsed="1"/>
     <w:lsdException w:name="Table Web 3" w:semiHidden="1" w:unhideWhenUsed="1"/>
     <w:lsdException w:name="Balloon Text" w:semiHidden="1" w:unhideWhenUsed="1"/>
     <w:lsdException w:name="Table Grid" w:uiPriority="59"/>
-    <w:lsdException w:name="Table Theme" w:semiHidden="1" w:unhideWhenUsed="1"/>
     <w:lsdException w:name="Placeholder Text" w:semiHidden="1"/>
     <w:lsdException w:name="No Spacing" w:uiPriority="1" w:qFormat="1"/>
     <w:lsdException w:name="Light Shading" w:uiPriority="60"/>
@@ -45451,6 +45458,8 @@
     <w:lsdException w:name="List Table 5 Dark Accent 6" w:uiPriority="50"/>
     <w:lsdException w:name="List Table 6 Colorful Accent 6" w:uiPriority="51"/>
     <w:lsdException w:name="List Table 7 Colorful Accent 6" w:uiPriority="52"/>
+    <w:lsdException w:name="Mention" w:semiHidden="1" w:unhideWhenUsed="1"/>
+    <w:lsdException w:name="Smart Hyperlink" w:semiHidden="1" w:unhideWhenUsed="1"/>
   </w:latentStyles>
   <w:style w:type="paragraph" w:default="1" w:styleId="Normal">
     <w:name w:val="Normal"/>
@@ -47918,7 +47927,7 @@
 </file>
 
 <file path=customXml/itemProps1.xml><?xml version="1.0" encoding="utf-8"?>
-<ds:datastoreItem xmlns:ds="http://schemas.openxmlformats.org/officeDocument/2006/customXml" ds:itemID="{7A00BF9E-9F1B-4D85-AC25-09EBC119676A}">
+<ds:datastoreItem xmlns:ds="http://schemas.openxmlformats.org/officeDocument/2006/customXml" ds:itemID="{96B44040-245C-43B8-B681-D4BFD95E1FE0}">
   <ds:schemaRefs>
     <ds:schemaRef ds:uri="http://schemas.openxmlformats.org/officeDocument/2006/bibliography"/>
   </ds:schemaRefs>

</xml_diff>

<commit_message>
revisão referencia sensor de corrente tc
</commit_message>
<xml_diff>
--- a/documents/life_cycle/pré-banca/Entrega-pre-banca_revisado.docx
+++ b/documents/life_cycle/pré-banca/Entrega-pre-banca_revisado.docx
@@ -11826,8 +11826,6 @@
     </w:sdt>
     <w:bookmarkStart w:id="3" w:name="_Toc462619036"/>
     <w:bookmarkStart w:id="4" w:name="_Toc459306640"/>
-    <w:bookmarkStart w:id="5" w:name="_GoBack"/>
-    <w:bookmarkEnd w:id="5"/>
     <w:p>
       <w:pPr>
         <w:pStyle w:val="Ttulo1"/>
@@ -11923,7 +11921,7 @@
           </mc:Fallback>
         </mc:AlternateContent>
       </w:r>
-      <w:bookmarkStart w:id="6" w:name="_Toc462143496"/>
+      <w:bookmarkStart w:id="5" w:name="_Toc462143496"/>
       <w:r>
         <w:rPr>
           <w:noProof/>
@@ -12019,7 +12017,7 @@
         <w:t>QUADRO TEÓRICO</w:t>
       </w:r>
       <w:bookmarkEnd w:id="3"/>
-      <w:bookmarkEnd w:id="6"/>
+      <w:bookmarkEnd w:id="5"/>
     </w:p>
     <w:p>
       <w:pPr>
@@ -12060,18 +12058,19 @@
           <w:szCs w:val="26"/>
         </w:rPr>
       </w:pPr>
-      <w:bookmarkStart w:id="7" w:name="_Toc461549094"/>
-      <w:bookmarkStart w:id="8" w:name="_Toc461551044"/>
-      <w:bookmarkStart w:id="9" w:name="_Toc461829001"/>
-      <w:bookmarkStart w:id="10" w:name="_Toc462141567"/>
-      <w:bookmarkStart w:id="11" w:name="_Toc462142736"/>
-      <w:bookmarkStart w:id="12" w:name="_Toc462142939"/>
-      <w:bookmarkStart w:id="13" w:name="_Toc462143017"/>
-      <w:bookmarkStart w:id="14" w:name="_Toc462143122"/>
-      <w:bookmarkStart w:id="15" w:name="_Toc462143497"/>
-      <w:bookmarkStart w:id="16" w:name="_Toc462612973"/>
-      <w:bookmarkStart w:id="17" w:name="_Toc462616803"/>
-      <w:bookmarkStart w:id="18" w:name="_Toc462619037"/>
+      <w:bookmarkStart w:id="6" w:name="_Toc461549094"/>
+      <w:bookmarkStart w:id="7" w:name="_Toc461551044"/>
+      <w:bookmarkStart w:id="8" w:name="_Toc461829001"/>
+      <w:bookmarkStart w:id="9" w:name="_Toc462141567"/>
+      <w:bookmarkStart w:id="10" w:name="_Toc462142736"/>
+      <w:bookmarkStart w:id="11" w:name="_Toc462142939"/>
+      <w:bookmarkStart w:id="12" w:name="_Toc462143017"/>
+      <w:bookmarkStart w:id="13" w:name="_Toc462143122"/>
+      <w:bookmarkStart w:id="14" w:name="_Toc462143497"/>
+      <w:bookmarkStart w:id="15" w:name="_Toc462612973"/>
+      <w:bookmarkStart w:id="16" w:name="_Toc462616803"/>
+      <w:bookmarkStart w:id="17" w:name="_Toc462619037"/>
+      <w:bookmarkEnd w:id="6"/>
       <w:bookmarkEnd w:id="7"/>
       <w:bookmarkEnd w:id="8"/>
       <w:bookmarkEnd w:id="9"/>
@@ -12083,7 +12082,6 @@
       <w:bookmarkEnd w:id="15"/>
       <w:bookmarkEnd w:id="16"/>
       <w:bookmarkEnd w:id="17"/>
-      <w:bookmarkEnd w:id="18"/>
     </w:p>
     <w:p>
       <w:pPr>
@@ -12105,18 +12103,19 @@
           <w:szCs w:val="26"/>
         </w:rPr>
       </w:pPr>
-      <w:bookmarkStart w:id="19" w:name="_Toc461549095"/>
-      <w:bookmarkStart w:id="20" w:name="_Toc461551045"/>
-      <w:bookmarkStart w:id="21" w:name="_Toc461829002"/>
-      <w:bookmarkStart w:id="22" w:name="_Toc462141568"/>
-      <w:bookmarkStart w:id="23" w:name="_Toc462142737"/>
-      <w:bookmarkStart w:id="24" w:name="_Toc462142940"/>
-      <w:bookmarkStart w:id="25" w:name="_Toc462143018"/>
-      <w:bookmarkStart w:id="26" w:name="_Toc462143123"/>
-      <w:bookmarkStart w:id="27" w:name="_Toc462143498"/>
-      <w:bookmarkStart w:id="28" w:name="_Toc462612974"/>
-      <w:bookmarkStart w:id="29" w:name="_Toc462616804"/>
-      <w:bookmarkStart w:id="30" w:name="_Toc462619038"/>
+      <w:bookmarkStart w:id="18" w:name="_Toc461549095"/>
+      <w:bookmarkStart w:id="19" w:name="_Toc461551045"/>
+      <w:bookmarkStart w:id="20" w:name="_Toc461829002"/>
+      <w:bookmarkStart w:id="21" w:name="_Toc462141568"/>
+      <w:bookmarkStart w:id="22" w:name="_Toc462142737"/>
+      <w:bookmarkStart w:id="23" w:name="_Toc462142940"/>
+      <w:bookmarkStart w:id="24" w:name="_Toc462143018"/>
+      <w:bookmarkStart w:id="25" w:name="_Toc462143123"/>
+      <w:bookmarkStart w:id="26" w:name="_Toc462143498"/>
+      <w:bookmarkStart w:id="27" w:name="_Toc462612974"/>
+      <w:bookmarkStart w:id="28" w:name="_Toc462616804"/>
+      <w:bookmarkStart w:id="29" w:name="_Toc462619038"/>
+      <w:bookmarkEnd w:id="18"/>
       <w:bookmarkEnd w:id="19"/>
       <w:bookmarkEnd w:id="20"/>
       <w:bookmarkEnd w:id="21"/>
@@ -12128,7 +12127,6 @@
       <w:bookmarkEnd w:id="27"/>
       <w:bookmarkEnd w:id="28"/>
       <w:bookmarkEnd w:id="29"/>
-      <w:bookmarkEnd w:id="30"/>
     </w:p>
     <w:p>
       <w:pPr>
@@ -12140,16 +12138,16 @@
         <w:ind w:left="284" w:firstLine="0"/>
         <w:jc w:val="left"/>
       </w:pPr>
-      <w:bookmarkStart w:id="31" w:name="_Toc462143499"/>
+      <w:bookmarkStart w:id="30" w:name="_Toc462143499"/>
       <w:r>
         <w:t xml:space="preserve"> </w:t>
       </w:r>
-      <w:bookmarkStart w:id="32" w:name="_Toc462619039"/>
+      <w:bookmarkStart w:id="31" w:name="_Toc462619039"/>
       <w:r>
         <w:t>Internet das Coisas</w:t>
       </w:r>
+      <w:bookmarkEnd w:id="30"/>
       <w:bookmarkEnd w:id="31"/>
-      <w:bookmarkEnd w:id="32"/>
     </w:p>
     <w:p>
       <w:pPr>
@@ -12437,16 +12435,16 @@
         <w:ind w:left="284" w:firstLine="0"/>
         <w:jc w:val="left"/>
       </w:pPr>
-      <w:bookmarkStart w:id="33" w:name="_Toc462143500"/>
+      <w:bookmarkStart w:id="32" w:name="_Toc462143500"/>
       <w:r>
         <w:t xml:space="preserve"> </w:t>
       </w:r>
-      <w:bookmarkStart w:id="34" w:name="_Toc462619040"/>
+      <w:bookmarkStart w:id="33" w:name="_Toc462619040"/>
       <w:r>
         <w:t>Microcomputador, sensores e prototipação</w:t>
       </w:r>
+      <w:bookmarkEnd w:id="32"/>
       <w:bookmarkEnd w:id="33"/>
-      <w:bookmarkEnd w:id="34"/>
       <w:r>
         <w:t xml:space="preserve"> </w:t>
       </w:r>
@@ -12499,16 +12497,16 @@
         </w:tabs>
         <w:ind w:left="426" w:firstLine="0"/>
       </w:pPr>
-      <w:bookmarkStart w:id="35" w:name="_Toc462143501"/>
+      <w:bookmarkStart w:id="34" w:name="_Toc462143501"/>
       <w:r>
         <w:t xml:space="preserve"> </w:t>
       </w:r>
-      <w:bookmarkStart w:id="36" w:name="_Toc462619041"/>
+      <w:bookmarkStart w:id="35" w:name="_Toc462619041"/>
       <w:r>
         <w:t>Raspberry Pi</w:t>
       </w:r>
+      <w:bookmarkEnd w:id="34"/>
       <w:bookmarkEnd w:id="35"/>
-      <w:bookmarkEnd w:id="36"/>
     </w:p>
     <w:p>
       <w:pPr>
@@ -12747,9 +12745,9 @@
           <w:i/>
         </w:rPr>
       </w:pPr>
-      <w:bookmarkStart w:id="37" w:name="_Ref462617581"/>
-      <w:bookmarkStart w:id="38" w:name="_Toc462143749"/>
-      <w:bookmarkStart w:id="39" w:name="_Toc462619105"/>
+      <w:bookmarkStart w:id="36" w:name="_Ref462617581"/>
+      <w:bookmarkStart w:id="37" w:name="_Toc462143749"/>
+      <w:bookmarkStart w:id="38" w:name="_Toc462619105"/>
       <w:r>
         <w:rPr>
           <w:b/>
@@ -12787,18 +12785,18 @@
         </w:rPr>
         <w:fldChar w:fldCharType="end"/>
       </w:r>
+      <w:bookmarkEnd w:id="36"/>
+      <w:r>
+        <w:t xml:space="preserve"> -</w:t>
+      </w:r>
+      <w:r>
+        <w:rPr>
+          <w:i/>
+        </w:rPr>
+        <w:t xml:space="preserve"> Raspberry Pi 2</w:t>
+      </w:r>
       <w:bookmarkEnd w:id="37"/>
-      <w:r>
-        <w:t xml:space="preserve"> -</w:t>
-      </w:r>
-      <w:r>
-        <w:rPr>
-          <w:i/>
-        </w:rPr>
-        <w:t xml:space="preserve"> Raspberry Pi 2</w:t>
-      </w:r>
       <w:bookmarkEnd w:id="38"/>
-      <w:bookmarkEnd w:id="39"/>
     </w:p>
     <w:p>
       <w:pPr>
@@ -12929,16 +12927,16 @@
         </w:tabs>
         <w:ind w:left="426" w:firstLine="0"/>
       </w:pPr>
-      <w:bookmarkStart w:id="40" w:name="_Toc462143502"/>
+      <w:bookmarkStart w:id="39" w:name="_Toc462143502"/>
       <w:r>
         <w:t xml:space="preserve"> </w:t>
       </w:r>
-      <w:bookmarkStart w:id="41" w:name="_Toc462619042"/>
+      <w:bookmarkStart w:id="40" w:name="_Toc462619042"/>
       <w:r>
         <w:t>Arduino</w:t>
       </w:r>
+      <w:bookmarkEnd w:id="39"/>
       <w:bookmarkEnd w:id="40"/>
-      <w:bookmarkEnd w:id="41"/>
     </w:p>
     <w:p>
       <w:pPr>
@@ -13137,9 +13135,9 @@
       <w:pPr>
         <w:pStyle w:val="Legenda"/>
       </w:pPr>
-      <w:bookmarkStart w:id="42" w:name="_Ref462617657"/>
-      <w:bookmarkStart w:id="43" w:name="_Toc462143750"/>
-      <w:bookmarkStart w:id="44" w:name="_Toc462619106"/>
+      <w:bookmarkStart w:id="41" w:name="_Ref462617657"/>
+      <w:bookmarkStart w:id="42" w:name="_Toc462143750"/>
+      <w:bookmarkStart w:id="43" w:name="_Toc462619106"/>
       <w:r>
         <w:rPr>
           <w:b/>
@@ -13168,12 +13166,12 @@
       <w:r>
         <w:fldChar w:fldCharType="end"/>
       </w:r>
+      <w:bookmarkEnd w:id="41"/>
+      <w:r>
+        <w:t xml:space="preserve"> - Modelo plataforma Arduino UNO REV 3.</w:t>
+      </w:r>
       <w:bookmarkEnd w:id="42"/>
-      <w:r>
-        <w:t xml:space="preserve"> - Modelo plataforma Arduino UNO REV 3.</w:t>
-      </w:r>
       <w:bookmarkEnd w:id="43"/>
-      <w:bookmarkEnd w:id="44"/>
     </w:p>
     <w:p>
       <w:pPr>
@@ -13438,57 +13436,98 @@
         </w:tabs>
         <w:ind w:left="426" w:firstLine="0"/>
       </w:pPr>
-      <w:bookmarkStart w:id="45" w:name="_Toc462143503"/>
+      <w:bookmarkStart w:id="44" w:name="_Toc462143503"/>
       <w:r>
         <w:t xml:space="preserve"> </w:t>
       </w:r>
-      <w:bookmarkStart w:id="46" w:name="_Toc462619043"/>
+      <w:bookmarkStart w:id="45" w:name="_Toc462619043"/>
       <w:r>
         <w:t>Sensor de corrente</w:t>
       </w:r>
+      <w:bookmarkEnd w:id="44"/>
       <w:bookmarkEnd w:id="45"/>
+      <w:r>
+        <w:t xml:space="preserve"> </w:t>
+      </w:r>
+    </w:p>
+    <w:p>
+      <w:pPr>
+        <w:pStyle w:val="CorpoTexto"/>
+      </w:pPr>
+    </w:p>
+    <w:p>
+      <w:pPr>
+        <w:pStyle w:val="CorpoTexto"/>
+        <w:rPr>
+          <w:i/>
+        </w:rPr>
+      </w:pPr>
+      <w:r>
+        <w:t xml:space="preserve">Os sensores de correntes, conhecidos também como TC (transformador de corrente), são dispositivos eletrônicos desenvolvidos para serem aplicados em diversos circuitos elétricos para mensurarem a corrente elétrica de algum dispositivo, através de plataformas de prototipagem, tais como: </w:t>
+      </w:r>
+      <w:r>
+        <w:rPr>
+          <w:i/>
+        </w:rPr>
+        <w:t>Arduino</w:t>
+      </w:r>
+      <w:r>
+        <w:t xml:space="preserve"> e </w:t>
+      </w:r>
+      <w:r>
+        <w:rPr>
+          <w:i/>
+        </w:rPr>
+        <w:t>Raspberry</w:t>
+      </w:r>
+      <w:r>
+        <w:rPr>
+          <w:i/>
+        </w:rPr>
+        <w:t xml:space="preserve"> </w:t>
+      </w:r>
+      <w:r>
+        <w:t>(</w:t>
+      </w:r>
+      <w:r>
+        <w:t>PORTA, 2015</w:t>
+      </w:r>
+      <w:r>
+        <w:t>)</w:t>
+      </w:r>
+      <w:r>
+        <w:rPr>
+          <w:i/>
+        </w:rPr>
+        <w:t>.</w:t>
+      </w:r>
+    </w:p>
+    <w:p>
+      <w:pPr>
+        <w:pStyle w:val="CorpoTexto"/>
+      </w:pPr>
+      <w:r>
+        <w:t>Ainda segundo Porta e</w:t>
+      </w:r>
+      <w:r>
+        <w:t xml:space="preserve">le é um componente extremamente </w:t>
+      </w:r>
+      <w:r>
+        <w:t>útil</w:t>
+      </w:r>
+      <w:r>
+        <w:t xml:space="preserve"> que oferece informações importantes aos </w:t>
+      </w:r>
+      <w:r>
+        <w:t>micros</w:t>
+      </w:r>
+      <w:bookmarkStart w:id="46" w:name="_GoBack"/>
       <w:bookmarkEnd w:id="46"/>
       <w:r>
-        <w:t xml:space="preserve"> </w:t>
-      </w:r>
-    </w:p>
-    <w:p>
-      <w:pPr>
-        <w:pStyle w:val="CorpoTexto"/>
-      </w:pPr>
-    </w:p>
-    <w:p>
-      <w:pPr>
-        <w:pStyle w:val="CorpoTexto"/>
-        <w:rPr>
-          <w:i/>
-        </w:rPr>
-      </w:pPr>
-      <w:r>
-        <w:t xml:space="preserve">Os sensores de correntes, conhecidos também como TC (transformador de corrente), são dispositivos eletrônicos desenvolvidos para serem aplicados em diversos circuitos elétricos para mensurarem a corrente elétrica de algum dispositivo, através de plataformas de prototipagem, tais como: </w:t>
-      </w:r>
-      <w:r>
-        <w:rPr>
-          <w:i/>
-        </w:rPr>
-        <w:t>Arduino</w:t>
-      </w:r>
-      <w:r>
-        <w:t xml:space="preserve"> e </w:t>
-      </w:r>
-      <w:r>
-        <w:rPr>
-          <w:i/>
-        </w:rPr>
-        <w:t>Raspberry.</w:t>
-      </w:r>
-    </w:p>
-    <w:p>
-      <w:pPr>
-        <w:pStyle w:val="CorpoTexto"/>
-      </w:pPr>
-      <w:r>
-        <w:t>Ele é um componente extremamente útil, que oferece informações importantes aos microcontroladores, informando a corrente consumida pelo componente elétrico ligado, podendo assim, calcular o consumo de determinado aparelho eletrônico e também diagnosticar se determinado circuito anda consumindo mais energia do que deveria.</w:t>
+        <w:t xml:space="preserve"> controladores</w:t>
+      </w:r>
+      <w:r>
+        <w:t>, informando a corrente consumida pelo componente elétrico ligado, podendo assim, calcular o consumo de determinado aparelho eletrônico e também diagnosticar se determinado circuito anda consumindo mais energia do que deveria.</w:t>
       </w:r>
     </w:p>
     <w:p>
@@ -16246,7 +16285,6 @@
       <w:r>
         <w:rPr>
           <w:b/>
-          <w:lang w:val="en-US"/>
         </w:rPr>
         <w:t xml:space="preserve">Figura </w:t>
       </w:r>
@@ -16254,7 +16292,6 @@
         <w:rPr>
           <w:b/>
           <w:noProof/>
-          <w:lang w:val="en-US"/>
         </w:rPr>
         <w:t>5</w:t>
       </w:r>
@@ -41811,7 +41848,7 @@
           <w:rPr>
             <w:noProof/>
           </w:rPr>
-          <w:t>80</w:t>
+          <w:t>16</w:t>
         </w:r>
         <w:r>
           <w:fldChar w:fldCharType="end"/>
@@ -45195,6 +45232,7 @@
     <w:lsdException w:name="HTML Sample" w:semiHidden="1" w:unhideWhenUsed="1"/>
     <w:lsdException w:name="HTML Typewriter" w:semiHidden="1" w:unhideWhenUsed="1"/>
     <w:lsdException w:name="HTML Variable" w:semiHidden="1" w:unhideWhenUsed="1"/>
+    <w:lsdException w:name="Normal Table" w:semiHidden="1" w:unhideWhenUsed="1"/>
     <w:lsdException w:name="annotation subject" w:semiHidden="1" w:unhideWhenUsed="1"/>
     <w:lsdException w:name="No List" w:semiHidden="1" w:unhideWhenUsed="1"/>
     <w:lsdException w:name="Outline List 1" w:semiHidden="1" w:unhideWhenUsed="1"/>
@@ -45240,9 +45278,11 @@
     <w:lsdException w:name="Table Subtle 1" w:semiHidden="1" w:unhideWhenUsed="1"/>
     <w:lsdException w:name="Table Subtle 2" w:semiHidden="1" w:unhideWhenUsed="1"/>
     <w:lsdException w:name="Table Web 1" w:semiHidden="1" w:unhideWhenUsed="1"/>
+    <w:lsdException w:name="Table Web 2" w:semiHidden="1" w:unhideWhenUsed="1"/>
     <w:lsdException w:name="Table Web 3" w:semiHidden="1" w:unhideWhenUsed="1"/>
     <w:lsdException w:name="Balloon Text" w:semiHidden="1" w:unhideWhenUsed="1"/>
     <w:lsdException w:name="Table Grid" w:uiPriority="59"/>
+    <w:lsdException w:name="Table Theme" w:semiHidden="1" w:unhideWhenUsed="1"/>
     <w:lsdException w:name="Placeholder Text" w:semiHidden="1"/>
     <w:lsdException w:name="No Spacing" w:uiPriority="1" w:qFormat="1"/>
     <w:lsdException w:name="Light Shading" w:uiPriority="60"/>
@@ -47927,7 +47967,7 @@
 </file>
 
 <file path=customXml/itemProps1.xml><?xml version="1.0" encoding="utf-8"?>
-<ds:datastoreItem xmlns:ds="http://schemas.openxmlformats.org/officeDocument/2006/customXml" ds:itemID="{96B44040-245C-43B8-B681-D4BFD95E1FE0}">
+<ds:datastoreItem xmlns:ds="http://schemas.openxmlformats.org/officeDocument/2006/customXml" ds:itemID="{41AFF697-EF7D-42AB-8DC7-6165691B0674}">
   <ds:schemaRefs>
     <ds:schemaRef ds:uri="http://schemas.openxmlformats.org/officeDocument/2006/bibliography"/>
   </ds:schemaRefs>

</xml_diff>